<commit_message>
functional requirements & constraints
</commit_message>
<xml_diff>
--- a/Envisioning.docx
+++ b/Envisioning.docx
@@ -1,6 +1,6 @@
 
 <file path=word/document.xml><?xml version="1.0" encoding="utf-8"?>
-<w:document xmlns:wpc="http://schemas.microsoft.com/office/word/2010/wordprocessingCanvas" xmlns:cx="http://schemas.microsoft.com/office/drawing/2014/chartex" xmlns:cx1="http://schemas.microsoft.com/office/drawing/2015/9/8/chartex" xmlns:mc="http://schemas.openxmlformats.org/markup-compatibility/2006" xmlns:o="urn:schemas-microsoft-com:office:office" xmlns:r="http://schemas.openxmlformats.org/officeDocument/2006/relationships" xmlns:m="http://schemas.openxmlformats.org/officeDocument/2006/math" xmlns:v="urn:schemas-microsoft-com:vml" xmlns:wp14="http://schemas.microsoft.com/office/word/2010/wordprocessingDrawing" xmlns:wp="http://schemas.openxmlformats.org/drawingml/2006/wordprocessingDrawing" xmlns:w10="urn:schemas-microsoft-com:office:word" xmlns:w="http://schemas.openxmlformats.org/wordprocessingml/2006/main" xmlns:w14="http://schemas.microsoft.com/office/word/2010/wordml" xmlns:w15="http://schemas.microsoft.com/office/word/2012/wordml" xmlns:w16se="http://schemas.microsoft.com/office/word/2015/wordml/symex" xmlns:wpg="http://schemas.microsoft.com/office/word/2010/wordprocessingGroup" xmlns:wpi="http://schemas.microsoft.com/office/word/2010/wordprocessingInk" xmlns:wne="http://schemas.microsoft.com/office/word/2006/wordml" xmlns:wps="http://schemas.microsoft.com/office/word/2010/wordprocessingShape" mc:Ignorable="w14 w15 w16se wp14">
+<w:document xmlns:wpc="http://schemas.microsoft.com/office/word/2010/wordprocessingCanvas" xmlns:mc="http://schemas.openxmlformats.org/markup-compatibility/2006" xmlns:o="urn:schemas-microsoft-com:office:office" xmlns:r="http://schemas.openxmlformats.org/officeDocument/2006/relationships" xmlns:m="http://schemas.openxmlformats.org/officeDocument/2006/math" xmlns:v="urn:schemas-microsoft-com:vml" xmlns:wp14="http://schemas.microsoft.com/office/word/2010/wordprocessingDrawing" xmlns:wp="http://schemas.openxmlformats.org/drawingml/2006/wordprocessingDrawing" xmlns:w10="urn:schemas-microsoft-com:office:word" xmlns:w="http://schemas.openxmlformats.org/wordprocessingml/2006/main" xmlns:w14="http://schemas.microsoft.com/office/word/2010/wordml" xmlns:w15="http://schemas.microsoft.com/office/word/2012/wordml" xmlns:wpg="http://schemas.microsoft.com/office/word/2010/wordprocessingGroup" xmlns:wpi="http://schemas.microsoft.com/office/word/2010/wordprocessingInk" xmlns:wne="http://schemas.microsoft.com/office/word/2006/wordml" xmlns:wps="http://schemas.microsoft.com/office/word/2010/wordprocessingShape" mc:Ignorable="w14 w15 wp14">
   <w:body>
     <w:p/>
     <w:p>
@@ -32,7 +32,7 @@
                     <pic:cNvPicPr/>
                   </pic:nvPicPr>
                   <pic:blipFill>
-                    <a:blip r:embed="rId4">
+                    <a:blip r:embed="rId8">
                       <a:extLst>
                         <a:ext uri="{28A0092B-C50C-407E-A947-70E740481C1C}">
                           <a14:useLocalDpi xmlns:a14="http://schemas.microsoft.com/office/drawing/2010/main" val="0"/>
@@ -147,6 +147,26 @@
       <w:pPr>
         <w:jc w:val="center"/>
         <w:rPr>
+          <w:rFonts w:cs="B Titr"/>
+          <w:sz w:val="36"/>
+          <w:szCs w:val="36"/>
+          <w:rtl/>
+        </w:rPr>
+      </w:pPr>
+      <w:r>
+        <w:rPr>
+          <w:rFonts w:cs="B Titr" w:hint="cs"/>
+          <w:sz w:val="36"/>
+          <w:szCs w:val="36"/>
+          <w:rtl/>
+        </w:rPr>
+        <w:t>پروژه دوم</w:t>
+      </w:r>
+    </w:p>
+    <w:p>
+      <w:pPr>
+        <w:jc w:val="center"/>
+        <w:rPr>
           <w:rFonts w:cs="Sakkal Majalla"/>
           <w:sz w:val="36"/>
           <w:szCs w:val="36"/>
@@ -160,8 +180,41 @@
           <w:szCs w:val="36"/>
           <w:rtl/>
         </w:rPr>
-        <w:t xml:space="preserve">پروژه </w:t>
-      </w:r>
+        <w:t xml:space="preserve"> فاز اول</w:t>
+      </w:r>
+    </w:p>
+    <w:p>
+      <w:pPr>
+        <w:jc w:val="center"/>
+        <w:rPr>
+          <w:rFonts w:cs="B Titr"/>
+          <w:sz w:val="36"/>
+          <w:szCs w:val="36"/>
+          <w:rtl/>
+        </w:rPr>
+      </w:pPr>
+    </w:p>
+    <w:p>
+      <w:pPr>
+        <w:jc w:val="center"/>
+        <w:rPr>
+          <w:rFonts w:cs="B Titr"/>
+          <w:sz w:val="36"/>
+          <w:szCs w:val="36"/>
+          <w:rtl/>
+        </w:rPr>
+      </w:pPr>
+    </w:p>
+    <w:p>
+      <w:pPr>
+        <w:jc w:val="center"/>
+        <w:rPr>
+          <w:rFonts w:cs="B Titr"/>
+          <w:sz w:val="36"/>
+          <w:szCs w:val="36"/>
+          <w:rtl/>
+        </w:rPr>
+      </w:pPr>
       <w:r>
         <w:rPr>
           <w:rFonts w:cs="B Titr" w:hint="cs"/>
@@ -169,7 +222,7 @@
           <w:szCs w:val="36"/>
           <w:rtl/>
         </w:rPr>
-        <w:t>دوم فاز اول</w:t>
+        <w:t>اعضا گروه: آفاق دشتی</w:t>
       </w:r>
     </w:p>
     <w:p>
@@ -182,28 +235,6 @@
           <w:rtl/>
         </w:rPr>
       </w:pPr>
-    </w:p>
-    <w:p>
-      <w:pPr>
-        <w:jc w:val="center"/>
-        <w:rPr>
-          <w:rFonts w:cs="B Titr"/>
-          <w:sz w:val="36"/>
-          <w:szCs w:val="36"/>
-          <w:rtl/>
-        </w:rPr>
-      </w:pPr>
-    </w:p>
-    <w:p>
-      <w:pPr>
-        <w:jc w:val="center"/>
-        <w:rPr>
-          <w:rFonts w:cs="B Titr"/>
-          <w:sz w:val="36"/>
-          <w:szCs w:val="36"/>
-          <w:rtl/>
-        </w:rPr>
-      </w:pPr>
       <w:r>
         <w:rPr>
           <w:rFonts w:cs="B Titr" w:hint="cs"/>
@@ -211,17 +242,16 @@
           <w:szCs w:val="36"/>
           <w:rtl/>
         </w:rPr>
-        <w:t>اعضا گروه: آفاق دشتی</w:t>
+        <w:t>لیلی سلیمان ئوف</w:t>
       </w:r>
     </w:p>
     <w:p>
       <w:pPr>
         <w:jc w:val="center"/>
         <w:rPr>
-          <w:rFonts w:cs="B Titr"/>
-          <w:sz w:val="36"/>
-          <w:szCs w:val="36"/>
-          <w:rtl/>
+          <w:rFonts w:cs="B Nazanin"/>
+          <w:sz w:val="28"/>
+          <w:szCs w:val="28"/>
         </w:rPr>
       </w:pPr>
       <w:r>
@@ -231,41 +261,17 @@
           <w:szCs w:val="36"/>
           <w:rtl/>
         </w:rPr>
-        <w:t>لیلی سلیمان ئوف</w:t>
-      </w:r>
-    </w:p>
-    <w:p>
-      <w:pPr>
-        <w:jc w:val="center"/>
-        <w:rPr>
-          <w:rFonts w:cs="B Nazanin" w:hint="cs"/>
-          <w:sz w:val="28"/>
-          <w:szCs w:val="28"/>
-        </w:rPr>
-      </w:pPr>
-      <w:r>
-        <w:rPr>
-          <w:rFonts w:cs="B Titr" w:hint="cs"/>
-          <w:sz w:val="36"/>
-          <w:szCs w:val="36"/>
-          <w:rtl/>
-        </w:rPr>
         <w:t xml:space="preserve"> پارسا دولتی</w:t>
       </w:r>
     </w:p>
     <w:p/>
     <w:p/>
-    <w:p>
-      <w:bookmarkStart w:id="0" w:name="_GoBack"/>
-      <w:bookmarkEnd w:id="0"/>
-    </w:p>
+    <w:p/>
     <w:p>
       <w:r>
         <w:rPr>
           <w:noProof/>
-          <w:lang w:bidi="ar-SA"/>
-        </w:rPr>
-        <w:lastRenderedPageBreak/>
+        </w:rPr>
         <w:drawing>
           <wp:inline distT="0" distB="0" distL="0" distR="0" wp14:anchorId="5124317F" wp14:editId="6E085965">
             <wp:extent cx="5731510" cy="3223895"/>
@@ -282,7 +288,7 @@
                     <pic:cNvPicPr/>
                   </pic:nvPicPr>
                   <pic:blipFill>
-                    <a:blip r:embed="rId5"/>
+                    <a:blip r:embed="rId9"/>
                     <a:stretch>
                       <a:fillRect/>
                     </a:stretch>
@@ -313,7 +319,6 @@
       <w:r>
         <w:rPr>
           <w:noProof/>
-          <w:lang w:bidi="ar-SA"/>
         </w:rPr>
         <w:drawing>
           <wp:inline distT="0" distB="0" distL="0" distR="0" wp14:anchorId="3BE0006E" wp14:editId="713E1E55">
@@ -331,7 +336,7 @@
                     <pic:cNvPicPr/>
                   </pic:nvPicPr>
                   <pic:blipFill>
-                    <a:blip r:embed="rId6"/>
+                    <a:blip r:embed="rId10"/>
                     <a:stretch>
                       <a:fillRect/>
                     </a:stretch>
@@ -356,7 +361,6 @@
       <w:r>
         <w:rPr>
           <w:noProof/>
-          <w:lang w:bidi="ar-SA"/>
         </w:rPr>
         <w:lastRenderedPageBreak/>
         <w:drawing>
@@ -375,7 +379,7 @@
                     <pic:cNvPicPr/>
                   </pic:nvPicPr>
                   <pic:blipFill>
-                    <a:blip r:embed="rId7"/>
+                    <a:blip r:embed="rId11"/>
                     <a:stretch>
                       <a:fillRect/>
                     </a:stretch>
@@ -396,6 +400,2034 @@
         </w:drawing>
       </w:r>
     </w:p>
+    <w:p/>
+    <w:p>
+      <w:pPr>
+        <w:pStyle w:val="Heading1"/>
+        <w:jc w:val="both"/>
+        <w:rPr>
+          <w:rFonts w:cs="B Zar"/>
+          <w:b/>
+          <w:bCs/>
+          <w:rtl/>
+        </w:rPr>
+      </w:pPr>
+      <w:bookmarkStart w:id="0" w:name="_GoBack"/>
+      <w:r>
+        <w:rPr>
+          <w:rFonts w:cs="B Zar" w:hint="cs"/>
+          <w:b/>
+          <w:bCs/>
+          <w:rtl/>
+        </w:rPr>
+        <w:t>نیازمندی های عملکردی سیستم</w:t>
+      </w:r>
+    </w:p>
+    <w:p>
+      <w:pPr>
+        <w:jc w:val="both"/>
+        <w:rPr>
+          <w:rFonts w:cs="B Zar"/>
+          <w:rtl/>
+        </w:rPr>
+      </w:pPr>
+      <w:r>
+        <w:rPr>
+          <w:rFonts w:cs="B Zar" w:hint="cs"/>
+          <w:rtl/>
+        </w:rPr>
+        <w:t>نیازمندی های عملکردی</w:t>
+      </w:r>
+      <w:r>
+        <w:rPr>
+          <w:rStyle w:val="FootnoteReference"/>
+          <w:rFonts w:cs="B Zar"/>
+          <w:rtl/>
+        </w:rPr>
+        <w:footnoteReference w:id="1"/>
+      </w:r>
+      <w:r>
+        <w:rPr>
+          <w:rFonts w:cs="B Zar" w:hint="cs"/>
+          <w:rtl/>
+        </w:rPr>
+        <w:t xml:space="preserve"> این سیستم به شرح زیر می‌باشند:</w:t>
+      </w:r>
+    </w:p>
+    <w:p>
+      <w:pPr>
+        <w:pStyle w:val="ListParagraph"/>
+        <w:numPr>
+          <w:ilvl w:val="0"/>
+          <w:numId w:val="1"/>
+        </w:numPr>
+        <w:jc w:val="both"/>
+        <w:rPr>
+          <w:rFonts w:cs="B Zar" w:hint="cs"/>
+        </w:rPr>
+      </w:pPr>
+      <w:r>
+        <w:rPr>
+          <w:rFonts w:cs="B Zar" w:hint="cs"/>
+          <w:b/>
+          <w:bCs/>
+          <w:rtl/>
+        </w:rPr>
+        <w:t>ثبت‌نام مشتریان:</w:t>
+      </w:r>
+      <w:r>
+        <w:rPr>
+          <w:rFonts w:cs="B Zar" w:hint="cs"/>
+          <w:rtl/>
+        </w:rPr>
+        <w:t xml:space="preserve"> دریافت اطلاعات مشتری به صورت آنلاین</w:t>
+      </w:r>
+      <w:r>
+        <w:rPr>
+          <w:rFonts w:cs="B Zar" w:hint="cs"/>
+          <w:rtl/>
+        </w:rPr>
+        <w:t xml:space="preserve"> و ثبت آن‌ها در پایگاه داده</w:t>
+      </w:r>
+    </w:p>
+    <w:p>
+      <w:pPr>
+        <w:pStyle w:val="ListParagraph"/>
+        <w:numPr>
+          <w:ilvl w:val="0"/>
+          <w:numId w:val="1"/>
+        </w:numPr>
+        <w:jc w:val="both"/>
+        <w:rPr>
+          <w:rFonts w:cs="B Zar"/>
+        </w:rPr>
+      </w:pPr>
+      <w:r>
+        <w:rPr>
+          <w:rFonts w:cs="B Zar" w:hint="cs"/>
+          <w:b/>
+          <w:bCs/>
+          <w:rtl/>
+        </w:rPr>
+        <w:t>تایید ثبت‌نام مشتریان:</w:t>
+      </w:r>
+      <w:r>
+        <w:rPr>
+          <w:rFonts w:cs="Times New Roman" w:hint="cs"/>
+          <w:rtl/>
+        </w:rPr>
+        <w:t xml:space="preserve"> </w:t>
+      </w:r>
+      <w:r>
+        <w:rPr>
+          <w:rFonts w:cs="B Zar" w:hint="cs"/>
+          <w:rtl/>
+        </w:rPr>
+        <w:t xml:space="preserve">ارسال ایمیل یا پیامک تایید ثبت‌نام به صورت خودکار و </w:t>
+      </w:r>
+      <w:r>
+        <w:rPr>
+          <w:rFonts w:cs="B Zar" w:hint="cs"/>
+          <w:rtl/>
+        </w:rPr>
+        <w:t>نهایی کردن ثبت‌نام پس از تایید</w:t>
+      </w:r>
+    </w:p>
+    <w:p>
+      <w:pPr>
+        <w:pStyle w:val="ListParagraph"/>
+        <w:numPr>
+          <w:ilvl w:val="0"/>
+          <w:numId w:val="1"/>
+        </w:numPr>
+        <w:jc w:val="both"/>
+        <w:rPr>
+          <w:rFonts w:cs="B Zar" w:hint="cs"/>
+        </w:rPr>
+      </w:pPr>
+      <w:r>
+        <w:rPr>
+          <w:rFonts w:cs="B Zar" w:hint="cs"/>
+          <w:b/>
+          <w:bCs/>
+          <w:rtl/>
+        </w:rPr>
+        <w:t>ثبت‌نام صاحبان فروشگاه:</w:t>
+      </w:r>
+      <w:r>
+        <w:rPr>
+          <w:rFonts w:cs="B Zar" w:hint="cs"/>
+          <w:rtl/>
+        </w:rPr>
+        <w:t xml:space="preserve"> دریافت</w:t>
+      </w:r>
+      <w:r>
+        <w:rPr>
+          <w:rFonts w:cs="B Zar" w:hint="cs"/>
+          <w:rtl/>
+        </w:rPr>
+        <w:t xml:space="preserve"> اطلاعات فروشگاه، </w:t>
+      </w:r>
+      <w:r>
+        <w:rPr>
+          <w:rFonts w:cs="B Zar" w:hint="cs"/>
+          <w:rtl/>
+        </w:rPr>
+        <w:t>عقد قرارداد به صورت حضوری</w:t>
+      </w:r>
+      <w:r>
+        <w:rPr>
+          <w:rFonts w:cs="B Zar" w:hint="cs"/>
+          <w:rtl/>
+        </w:rPr>
+        <w:t xml:space="preserve"> و ثبت فروشگاه در سامانه</w:t>
+      </w:r>
+    </w:p>
+    <w:p>
+      <w:pPr>
+        <w:pStyle w:val="ListParagraph"/>
+        <w:numPr>
+          <w:ilvl w:val="0"/>
+          <w:numId w:val="1"/>
+        </w:numPr>
+        <w:jc w:val="both"/>
+        <w:rPr>
+          <w:rFonts w:cs="B Zar" w:hint="cs"/>
+        </w:rPr>
+      </w:pPr>
+      <w:r>
+        <w:rPr>
+          <w:rFonts w:cs="B Zar" w:hint="cs"/>
+          <w:b/>
+          <w:bCs/>
+          <w:rtl/>
+        </w:rPr>
+        <w:t>تخصیص حساب به صاحبان فروشگاه:</w:t>
+      </w:r>
+      <w:r>
+        <w:rPr>
+          <w:rFonts w:cs="B Zar" w:hint="cs"/>
+          <w:rtl/>
+        </w:rPr>
+        <w:t xml:space="preserve"> </w:t>
+      </w:r>
+      <w:r>
+        <w:rPr>
+          <w:rFonts w:cs="B Zar" w:hint="cs"/>
+          <w:rtl/>
+        </w:rPr>
+        <w:t>فراهم کردن امکان ویرایش لیست کالاها و مشخصاتشان برای صاحب فروشگاه</w:t>
+      </w:r>
+    </w:p>
+    <w:p>
+      <w:pPr>
+        <w:pStyle w:val="ListParagraph"/>
+        <w:numPr>
+          <w:ilvl w:val="0"/>
+          <w:numId w:val="1"/>
+        </w:numPr>
+        <w:jc w:val="both"/>
+        <w:rPr>
+          <w:rFonts w:cs="B Zar"/>
+        </w:rPr>
+      </w:pPr>
+      <w:r>
+        <w:rPr>
+          <w:rFonts w:cs="B Zar" w:hint="cs"/>
+          <w:b/>
+          <w:bCs/>
+          <w:rtl/>
+        </w:rPr>
+        <w:t>ثبت‌نام پیک‌</w:t>
+      </w:r>
+      <w:r>
+        <w:rPr>
+          <w:rFonts w:cs="B Zar" w:hint="cs"/>
+          <w:b/>
+          <w:bCs/>
+          <w:rtl/>
+        </w:rPr>
+        <w:t>های موتوری:</w:t>
+      </w:r>
+      <w:r>
+        <w:rPr>
+          <w:rFonts w:cs="B Zar" w:hint="cs"/>
+          <w:rtl/>
+        </w:rPr>
+        <w:t xml:space="preserve"> دریافت</w:t>
+      </w:r>
+      <w:r>
+        <w:rPr>
+          <w:rFonts w:cs="B Zar" w:hint="cs"/>
+          <w:rtl/>
+        </w:rPr>
+        <w:t xml:space="preserve"> </w:t>
+      </w:r>
+      <w:r>
+        <w:rPr>
+          <w:rFonts w:cs="B Zar" w:hint="cs"/>
+          <w:rtl/>
+        </w:rPr>
+        <w:t>اطلاعات پیک ها و وسیله نقلیه‌شان به صورت حضوری</w:t>
+      </w:r>
+      <w:r>
+        <w:rPr>
+          <w:rFonts w:cs="B Zar" w:hint="cs"/>
+          <w:rtl/>
+        </w:rPr>
+        <w:t>، ثبت پیک موتوری در سامانه</w:t>
+      </w:r>
+    </w:p>
+    <w:p>
+      <w:pPr>
+        <w:pStyle w:val="ListParagraph"/>
+        <w:numPr>
+          <w:ilvl w:val="0"/>
+          <w:numId w:val="1"/>
+        </w:numPr>
+        <w:jc w:val="both"/>
+        <w:rPr>
+          <w:rFonts w:cs="B Zar"/>
+        </w:rPr>
+      </w:pPr>
+      <w:r>
+        <w:rPr>
+          <w:rFonts w:cs="B Zar" w:hint="cs"/>
+          <w:b/>
+          <w:bCs/>
+          <w:rtl/>
+        </w:rPr>
+        <w:t>عضویت پیک‌</w:t>
+      </w:r>
+      <w:r>
+        <w:rPr>
+          <w:rFonts w:cs="B Zar" w:hint="cs"/>
+          <w:b/>
+          <w:bCs/>
+          <w:rtl/>
+        </w:rPr>
+        <w:t>های موتوری:</w:t>
+      </w:r>
+      <w:r>
+        <w:rPr>
+          <w:rFonts w:cs="B Zar" w:hint="cs"/>
+          <w:rtl/>
+        </w:rPr>
+        <w:t xml:space="preserve"> فراهم کردن امکان فعالیت پیک ها در سامانه</w:t>
+      </w:r>
+    </w:p>
+    <w:p>
+      <w:pPr>
+        <w:pStyle w:val="ListParagraph"/>
+        <w:numPr>
+          <w:ilvl w:val="0"/>
+          <w:numId w:val="1"/>
+        </w:numPr>
+        <w:jc w:val="both"/>
+        <w:rPr>
+          <w:rFonts w:cs="B Zar" w:hint="cs"/>
+        </w:rPr>
+      </w:pPr>
+      <w:r>
+        <w:rPr>
+          <w:rFonts w:cs="B Zar" w:hint="cs"/>
+          <w:b/>
+          <w:bCs/>
+          <w:rtl/>
+        </w:rPr>
+        <w:t>رهگیری موقعیت پیک:</w:t>
+      </w:r>
+      <w:r>
+        <w:rPr>
+          <w:rFonts w:cs="B Zar" w:hint="cs"/>
+          <w:rtl/>
+        </w:rPr>
+        <w:t xml:space="preserve"> پیگیر</w:t>
+      </w:r>
+      <w:r>
+        <w:rPr>
+          <w:rFonts w:cs="B Zar" w:hint="cs"/>
+          <w:rtl/>
+        </w:rPr>
+        <w:t>ی آن</w:t>
+      </w:r>
+      <w:r>
+        <w:rPr>
+          <w:rFonts w:cs="B Zar" w:hint="cs"/>
+          <w:rtl/>
+        </w:rPr>
+        <w:t>لاین موقعیت پیک های موتوری و ردیابی</w:t>
+      </w:r>
+      <w:r>
+        <w:rPr>
+          <w:rFonts w:cs="B Zar" w:hint="cs"/>
+          <w:rtl/>
+        </w:rPr>
+        <w:t xml:space="preserve"> مکان لحظه‌ای آن ها در سامانه</w:t>
+      </w:r>
+    </w:p>
+    <w:p>
+      <w:pPr>
+        <w:pStyle w:val="ListParagraph"/>
+        <w:numPr>
+          <w:ilvl w:val="0"/>
+          <w:numId w:val="1"/>
+        </w:numPr>
+        <w:jc w:val="both"/>
+        <w:rPr>
+          <w:rFonts w:cs="B Zar" w:hint="cs"/>
+        </w:rPr>
+      </w:pPr>
+      <w:r>
+        <w:rPr>
+          <w:rFonts w:cs="B Zar" w:hint="cs"/>
+          <w:b/>
+          <w:bCs/>
+          <w:rtl/>
+        </w:rPr>
+        <w:t>تشخیص موقعیت مشتری:</w:t>
+      </w:r>
+      <w:r>
+        <w:rPr>
+          <w:rFonts w:cs="B Zar" w:hint="cs"/>
+          <w:rtl/>
+        </w:rPr>
+        <w:t xml:space="preserve"> تعیین موقعیت جغرافیایی مشتریان هنگام ورود آن‌ها به سامانه</w:t>
+      </w:r>
+      <w:r>
+        <w:rPr>
+          <w:rFonts w:cs="B Zar" w:hint="cs"/>
+          <w:rtl/>
+        </w:rPr>
+        <w:t>. البته می‌توان به همان آدرسی که در مرحله ثبت‌نام از مشتری دریافت می‌شود، اکتفا کرد. در عین حال پیشنهاد می‌شود علاوه بر آدرس ثبت شده، موقعیت آنی کاربران نیز تعیین شود تا در مرحله پیشنهاددهی بتوان از فیلترهای بیشتری بهره برد.</w:t>
+      </w:r>
+      <w:r>
+        <w:rPr>
+          <w:rFonts w:cs="B Zar" w:hint="cs"/>
+          <w:rtl/>
+        </w:rPr>
+        <w:t xml:space="preserve"> این کار کیفیت خدمات را نیز افزایش می‌دهد. ممکن است کاربر بخواهد سبد خریدش به آدرسی متفاوت از آدرس ثبت‌شده فعلی ارسال شود</w:t>
+      </w:r>
+      <w:r>
+        <w:rPr>
+          <w:rFonts w:cs="B Zar" w:hint="cs"/>
+          <w:rtl/>
+        </w:rPr>
+        <w:t xml:space="preserve"> اما عموما افراد ابتدا خرید می‌</w:t>
+      </w:r>
+      <w:r>
+        <w:rPr>
+          <w:rFonts w:cs="B Zar" w:hint="cs"/>
+          <w:rtl/>
+        </w:rPr>
+        <w:t>کنند و پس از انتخاب سفارشات خود و در مرحله آخر، آدرس جدید را اضافه میکنند. از این رو، اگر موقعیت آنی مشتری را تشخیص دهیم، از همان ابتدا پیشنهادات دقیق تری به آن ارائه می‌دهیم.</w:t>
+      </w:r>
+    </w:p>
+    <w:p>
+      <w:pPr>
+        <w:pStyle w:val="ListParagraph"/>
+        <w:numPr>
+          <w:ilvl w:val="0"/>
+          <w:numId w:val="1"/>
+        </w:numPr>
+        <w:jc w:val="both"/>
+        <w:rPr>
+          <w:rFonts w:cs="B Zar"/>
+        </w:rPr>
+      </w:pPr>
+      <w:r>
+        <w:rPr>
+          <w:rFonts w:cs="B Zar" w:hint="cs"/>
+          <w:b/>
+          <w:bCs/>
+          <w:rtl/>
+        </w:rPr>
+        <w:t>پیشنهاددهی موقعیت محور</w:t>
+      </w:r>
+      <w:r>
+        <w:rPr>
+          <w:rStyle w:val="FootnoteReference"/>
+          <w:rFonts w:cs="B Zar"/>
+          <w:b/>
+          <w:bCs/>
+          <w:rtl/>
+        </w:rPr>
+        <w:footnoteReference w:id="2"/>
+      </w:r>
+      <w:r>
+        <w:rPr>
+          <w:rFonts w:cs="B Zar" w:hint="cs"/>
+          <w:b/>
+          <w:bCs/>
+          <w:rtl/>
+        </w:rPr>
+        <w:t>:</w:t>
+      </w:r>
+      <w:r>
+        <w:rPr>
+          <w:rFonts w:cs="B Zar" w:hint="cs"/>
+          <w:rtl/>
+        </w:rPr>
+        <w:t xml:space="preserve"> یک موتور پیشنهاددهی </w:t>
+      </w:r>
+      <w:r>
+        <w:rPr>
+          <w:rFonts w:cs="B Zar" w:hint="cs"/>
+          <w:rtl/>
+        </w:rPr>
+        <w:t xml:space="preserve">لازم است </w:t>
+      </w:r>
+      <w:r>
+        <w:rPr>
+          <w:rFonts w:cs="B Zar" w:hint="cs"/>
+          <w:rtl/>
+        </w:rPr>
+        <w:t>که بر اساس موق</w:t>
+      </w:r>
+      <w:r>
+        <w:rPr>
+          <w:rFonts w:cs="B Zar" w:hint="cs"/>
+          <w:rtl/>
+        </w:rPr>
+        <w:t>ع</w:t>
+      </w:r>
+      <w:r>
+        <w:rPr>
+          <w:rFonts w:cs="B Zar" w:hint="cs"/>
+          <w:rtl/>
+        </w:rPr>
+        <w:t>یت</w:t>
+      </w:r>
+      <w:r>
+        <w:rPr>
+          <w:rFonts w:cs="B Zar" w:hint="cs"/>
+          <w:rtl/>
+        </w:rPr>
+        <w:t xml:space="preserve"> جغرافیایی</w:t>
+      </w:r>
+      <w:r>
+        <w:rPr>
+          <w:rFonts w:cs="B Zar" w:hint="cs"/>
+          <w:rtl/>
+        </w:rPr>
+        <w:t xml:space="preserve"> مشتری</w:t>
+      </w:r>
+      <w:r>
+        <w:rPr>
+          <w:rFonts w:cs="B Zar" w:hint="cs"/>
+          <w:rtl/>
+        </w:rPr>
+        <w:t>ان</w:t>
+      </w:r>
+      <w:r>
+        <w:rPr>
+          <w:rFonts w:cs="B Zar" w:hint="cs"/>
+          <w:rtl/>
+        </w:rPr>
+        <w:t xml:space="preserve"> به آن</w:t>
+      </w:r>
+      <w:r>
+        <w:rPr>
+          <w:rFonts w:cs="B Zar" w:hint="cs"/>
+          <w:rtl/>
+        </w:rPr>
+        <w:t>‌ها</w:t>
+      </w:r>
+      <w:r>
+        <w:rPr>
+          <w:rFonts w:cs="B Zar" w:hint="cs"/>
+          <w:rtl/>
+        </w:rPr>
+        <w:t xml:space="preserve"> فروشگاه های نزدیک را نمایش دهد. </w:t>
+      </w:r>
+    </w:p>
+    <w:p>
+      <w:pPr>
+        <w:pStyle w:val="ListParagraph"/>
+        <w:numPr>
+          <w:ilvl w:val="0"/>
+          <w:numId w:val="1"/>
+        </w:numPr>
+        <w:jc w:val="both"/>
+        <w:rPr>
+          <w:rFonts w:cs="B Zar" w:hint="cs"/>
+        </w:rPr>
+      </w:pPr>
+      <w:r>
+        <w:rPr>
+          <w:rFonts w:cs="B Zar" w:hint="cs"/>
+          <w:b/>
+          <w:bCs/>
+          <w:rtl/>
+        </w:rPr>
+        <w:lastRenderedPageBreak/>
+        <w:t>تعیین هزینه ارسال:</w:t>
+      </w:r>
+      <w:r>
+        <w:rPr>
+          <w:rFonts w:cs="B Zar" w:hint="cs"/>
+          <w:rtl/>
+        </w:rPr>
+        <w:t xml:space="preserve"> </w:t>
+      </w:r>
+      <w:r>
+        <w:rPr>
+          <w:rFonts w:cs="B Zar" w:hint="cs"/>
+          <w:rtl/>
+        </w:rPr>
+        <w:t>نمایش</w:t>
+      </w:r>
+      <w:r>
+        <w:rPr>
+          <w:rFonts w:cs="B Zar" w:hint="cs"/>
+          <w:rtl/>
+        </w:rPr>
+        <w:t xml:space="preserve"> اولیه</w:t>
+      </w:r>
+      <w:r>
+        <w:rPr>
+          <w:rFonts w:cs="B Zar" w:hint="cs"/>
+          <w:rtl/>
+        </w:rPr>
+        <w:t xml:space="preserve"> </w:t>
+      </w:r>
+      <w:r>
+        <w:rPr>
+          <w:rFonts w:cs="B Zar" w:hint="cs"/>
+          <w:rtl/>
+        </w:rPr>
+        <w:t>هزینه ارسال بسته با پیک موتوری از هر یک از فر</w:t>
+      </w:r>
+      <w:r>
+        <w:rPr>
+          <w:rFonts w:cs="B Zar" w:hint="cs"/>
+          <w:rtl/>
+        </w:rPr>
+        <w:t>وشگاه‌های پیشنهادی</w:t>
+      </w:r>
+      <w:r>
+        <w:rPr>
+          <w:rFonts w:cs="B Zar" w:hint="cs"/>
+          <w:rtl/>
+        </w:rPr>
+        <w:t xml:space="preserve"> به مشتری</w:t>
+      </w:r>
+      <w:r>
+        <w:rPr>
+          <w:rFonts w:cs="B Zar" w:hint="cs"/>
+          <w:rtl/>
+        </w:rPr>
+        <w:t xml:space="preserve"> با در نظر گرفتن آدرس ثبت شده در سامانه</w:t>
+      </w:r>
+      <w:r>
+        <w:rPr>
+          <w:rFonts w:cs="B Zar" w:hint="cs"/>
+          <w:rtl/>
+        </w:rPr>
+        <w:t>. ضمنا اگر مشتری پس از تایید خرید، تصمیم گرفت بسته‌اش به آدرس جدیدی ارسال شود؛ مجددا باید هزینه ارسال محموله به آدرس جدید محاسبه شده و هزینه خرید به‌روز رسانی شود.</w:t>
+      </w:r>
+      <w:r>
+        <w:rPr>
+          <w:rFonts w:cs="B Zar" w:hint="cs"/>
+          <w:rtl/>
+        </w:rPr>
+        <w:t xml:space="preserve"> </w:t>
+      </w:r>
+    </w:p>
+    <w:p>
+      <w:pPr>
+        <w:pStyle w:val="ListParagraph"/>
+        <w:numPr>
+          <w:ilvl w:val="0"/>
+          <w:numId w:val="1"/>
+        </w:numPr>
+        <w:jc w:val="both"/>
+        <w:rPr>
+          <w:rFonts w:cs="B Zar"/>
+        </w:rPr>
+      </w:pPr>
+      <w:r>
+        <w:rPr>
+          <w:rFonts w:cs="B Zar" w:hint="cs"/>
+          <w:b/>
+          <w:bCs/>
+          <w:rtl/>
+        </w:rPr>
+        <w:t>سبد خرید:</w:t>
+      </w:r>
+      <w:r>
+        <w:rPr>
+          <w:rFonts w:cs="B Zar" w:hint="cs"/>
+          <w:rtl/>
+        </w:rPr>
+        <w:t xml:space="preserve"> به هر مشتری باید یک سبد خرید اختصاص داده شود تا محصولات انتخابی‌اش به همراه تعداد آن‌ها در سبد ذخیره شوند. این سبد حتی در صورت عدم موفق بودن فرآیند پرداخت حفظ می‌شود. در حقیقت فقط زمانی کالاها از سبد مشتری پاک می‌شوند که هزینه آن‌ها را پرداخت کند و خرید</w:t>
+      </w:r>
+      <w:r>
+        <w:rPr>
+          <w:rFonts w:cs="B Zar" w:hint="cs"/>
+          <w:rtl/>
+        </w:rPr>
+        <w:t>اری</w:t>
+      </w:r>
+      <w:r>
+        <w:rPr>
+          <w:rFonts w:cs="B Zar" w:hint="cs"/>
+          <w:rtl/>
+        </w:rPr>
+        <w:t xml:space="preserve"> کالا نهایی شود. </w:t>
+      </w:r>
+      <w:r>
+        <w:rPr>
+          <w:rFonts w:cs="B Zar" w:hint="cs"/>
+          <w:rtl/>
+        </w:rPr>
+        <w:t xml:space="preserve">همچنین </w:t>
+      </w:r>
+      <w:r>
+        <w:rPr>
+          <w:rFonts w:cs="B Zar" w:hint="cs"/>
+          <w:rtl/>
+        </w:rPr>
+        <w:t xml:space="preserve">در صورتی که کالاها چند روز در سبد بمانند اما یکی از آن‌ها ناموجود شود، به کاربر </w:t>
+      </w:r>
+      <w:r>
+        <w:rPr>
+          <w:rFonts w:cs="B Zar" w:hint="cs"/>
+          <w:rtl/>
+        </w:rPr>
+        <w:t>اطلاع داده می‌شود که چه کالایی و به چه علتی(اتمام موجودی، رنگ، سایز و ...)،  از سبدش حذف شده‌است. در نتیجه این سبد خرید همواره حفظ شده و باید به‌روز شود.</w:t>
+      </w:r>
+    </w:p>
+    <w:p>
+      <w:pPr>
+        <w:pStyle w:val="ListParagraph"/>
+        <w:numPr>
+          <w:ilvl w:val="0"/>
+          <w:numId w:val="1"/>
+        </w:numPr>
+        <w:jc w:val="both"/>
+        <w:rPr>
+          <w:rFonts w:cs="B Zar"/>
+        </w:rPr>
+      </w:pPr>
+      <w:r>
+        <w:rPr>
+          <w:rFonts w:cs="B Zar" w:hint="cs"/>
+          <w:b/>
+          <w:bCs/>
+          <w:rtl/>
+        </w:rPr>
+        <w:t>ثبت سفارش</w:t>
+      </w:r>
+      <w:r>
+        <w:rPr>
+          <w:rFonts w:cs="B Zar" w:hint="cs"/>
+          <w:b/>
+          <w:bCs/>
+          <w:rtl/>
+        </w:rPr>
+        <w:t xml:space="preserve">: </w:t>
+      </w:r>
+      <w:r>
+        <w:rPr>
+          <w:rFonts w:cs="B Zar" w:hint="cs"/>
+          <w:rtl/>
+        </w:rPr>
+        <w:t xml:space="preserve">پس از اینکه کاربر </w:t>
+      </w:r>
+      <w:r>
+        <w:rPr>
+          <w:rFonts w:cs="B Zar" w:hint="cs"/>
+          <w:rtl/>
+        </w:rPr>
+        <w:t>سبد خریدش</w:t>
+      </w:r>
+      <w:r>
+        <w:rPr>
+          <w:rFonts w:cs="B Zar" w:hint="cs"/>
+          <w:rtl/>
+        </w:rPr>
+        <w:t xml:space="preserve"> را نهایی کرد،</w:t>
+      </w:r>
+      <w:r>
+        <w:rPr>
+          <w:rFonts w:cs="B Zar" w:hint="cs"/>
+          <w:b/>
+          <w:bCs/>
+          <w:rtl/>
+        </w:rPr>
+        <w:t xml:space="preserve"> </w:t>
+      </w:r>
+      <w:r>
+        <w:rPr>
+          <w:rFonts w:cs="B Zar" w:hint="cs"/>
+          <w:rtl/>
+        </w:rPr>
+        <w:t>باید از وی بخواهی</w:t>
+      </w:r>
+      <w:r>
+        <w:rPr>
+          <w:rFonts w:cs="B Zar" w:hint="cs"/>
+          <w:rtl/>
+        </w:rPr>
+        <w:t>م که</w:t>
+      </w:r>
+      <w:r>
+        <w:rPr>
+          <w:rFonts w:cs="B Zar" w:hint="cs"/>
+          <w:rtl/>
+        </w:rPr>
+        <w:t xml:space="preserve"> زمان ارسال را تعیین کند.</w:t>
+      </w:r>
+      <w:r>
+        <w:rPr>
+          <w:rFonts w:cs="B Zar" w:hint="cs"/>
+          <w:rtl/>
+        </w:rPr>
+        <w:t xml:space="preserve"> ضمنا باید از وی بپرسیم که همان آدرس ثبت شده را در نظر دارد یا آدرس جدیدی را می‌خواهد وارد کند. در </w:t>
+      </w:r>
+      <w:r>
+        <w:rPr>
+          <w:rFonts w:cs="B Zar" w:hint="cs"/>
+          <w:rtl/>
+        </w:rPr>
+        <w:t xml:space="preserve">صورت عدم انتخاب آدرس فعلی باید </w:t>
+      </w:r>
+      <w:r>
+        <w:rPr>
+          <w:rFonts w:cs="B Zar" w:hint="cs"/>
+          <w:rtl/>
+        </w:rPr>
+        <w:t>امکان ویرایش آدرس فراهم شود و هزینه ارسال به‌روز شود.</w:t>
+      </w:r>
+      <w:r>
+        <w:rPr>
+          <w:rFonts w:cs="B Zar" w:hint="cs"/>
+          <w:rtl/>
+        </w:rPr>
+        <w:t xml:space="preserve"> پس از تکمیل این اطلاعات</w:t>
+      </w:r>
+      <w:r>
+        <w:rPr>
+          <w:rFonts w:cs="B Zar" w:hint="cs"/>
+          <w:rtl/>
+        </w:rPr>
+        <w:t xml:space="preserve"> و تایید مشتری</w:t>
+      </w:r>
+      <w:r>
+        <w:rPr>
+          <w:rFonts w:cs="B Zar" w:hint="cs"/>
+          <w:rtl/>
+        </w:rPr>
+        <w:t>، سفارش مربوطه ثبت می‌شود.</w:t>
+      </w:r>
+    </w:p>
+    <w:p>
+      <w:pPr>
+        <w:pStyle w:val="ListParagraph"/>
+        <w:numPr>
+          <w:ilvl w:val="0"/>
+          <w:numId w:val="1"/>
+        </w:numPr>
+        <w:jc w:val="both"/>
+        <w:rPr>
+          <w:rFonts w:cs="B Zar" w:hint="cs"/>
+          <w:b/>
+          <w:bCs/>
+        </w:rPr>
+      </w:pPr>
+      <w:r>
+        <w:rPr>
+          <w:rFonts w:cs="B Zar" w:hint="cs"/>
+          <w:b/>
+          <w:bCs/>
+          <w:rtl/>
+        </w:rPr>
+        <w:t xml:space="preserve">تایید </w:t>
+      </w:r>
+      <w:r>
+        <w:rPr>
+          <w:rFonts w:cs="B Zar" w:hint="cs"/>
+          <w:b/>
+          <w:bCs/>
+          <w:rtl/>
+        </w:rPr>
+        <w:t>سفارش</w:t>
+      </w:r>
+      <w:r>
+        <w:rPr>
+          <w:rFonts w:cs="B Zar" w:hint="cs"/>
+          <w:b/>
+          <w:bCs/>
+          <w:rtl/>
+        </w:rPr>
+        <w:t xml:space="preserve">: </w:t>
+      </w:r>
+      <w:r>
+        <w:rPr>
+          <w:rFonts w:cs="B Zar" w:hint="cs"/>
+          <w:rtl/>
+        </w:rPr>
+        <w:t xml:space="preserve">پس از </w:t>
+      </w:r>
+      <w:r>
+        <w:rPr>
+          <w:rFonts w:cs="B Zar" w:hint="cs"/>
+          <w:rtl/>
+        </w:rPr>
+        <w:t>ثبت سفارش</w:t>
+      </w:r>
+      <w:r>
+        <w:rPr>
+          <w:rFonts w:cs="B Zar" w:hint="cs"/>
+          <w:rtl/>
+        </w:rPr>
+        <w:t xml:space="preserve">، </w:t>
+      </w:r>
+      <w:r>
+        <w:rPr>
+          <w:rFonts w:cs="B Zar" w:hint="cs"/>
+          <w:rtl/>
+        </w:rPr>
+        <w:t xml:space="preserve">سیستم باید سبد خرید را بررسی کند. در صورتی که تمامی کالاها در فروشگاه موجود بودند و زمان سفارش در حیطه ساعت کاری فروشگاه قرار داشته باشد؛ </w:t>
+      </w:r>
+      <w:r>
+        <w:rPr>
+          <w:rFonts w:cs="B Zar" w:hint="cs"/>
+          <w:rtl/>
+        </w:rPr>
+        <w:t>سفارش</w:t>
+      </w:r>
+      <w:r>
+        <w:rPr>
+          <w:rFonts w:cs="B Zar" w:hint="cs"/>
+          <w:rtl/>
+        </w:rPr>
+        <w:t xml:space="preserve"> تایید می‌شود. در غیر اینصورت با نمایش پیغام متناسب به مشتری اطلاع میدهیم که خرید ممکن نیست مگر اینکه در کالاهای انتخابی یا زمان دریافت </w:t>
+      </w:r>
+      <w:r>
+        <w:rPr>
+          <w:rFonts w:cs="B Zar" w:hint="cs"/>
+          <w:rtl/>
+        </w:rPr>
+        <w:t>بسته</w:t>
+      </w:r>
+      <w:r>
+        <w:rPr>
+          <w:rFonts w:cs="B Zar" w:hint="cs"/>
+          <w:rtl/>
+        </w:rPr>
+        <w:t xml:space="preserve"> تجدید نظر کند.</w:t>
+      </w:r>
+    </w:p>
+    <w:p>
+      <w:pPr>
+        <w:pStyle w:val="ListParagraph"/>
+        <w:numPr>
+          <w:ilvl w:val="0"/>
+          <w:numId w:val="1"/>
+        </w:numPr>
+        <w:jc w:val="both"/>
+        <w:rPr>
+          <w:rFonts w:cs="B Zar"/>
+          <w:b/>
+          <w:bCs/>
+        </w:rPr>
+      </w:pPr>
+      <w:r>
+        <w:rPr>
+          <w:rFonts w:cs="B Zar" w:hint="cs"/>
+          <w:b/>
+          <w:bCs/>
+          <w:rtl/>
+        </w:rPr>
+        <w:t>انتقال به درگاه پرداخت بانکی:</w:t>
+      </w:r>
+      <w:r>
+        <w:rPr>
+          <w:rFonts w:cs="B Zar" w:hint="cs"/>
+          <w:rtl/>
+        </w:rPr>
+        <w:t xml:space="preserve"> پس از تایید </w:t>
+      </w:r>
+      <w:r>
+        <w:rPr>
+          <w:rFonts w:cs="B Zar" w:hint="cs"/>
+          <w:rtl/>
+        </w:rPr>
+        <w:t>سفارش</w:t>
+      </w:r>
+      <w:r>
+        <w:rPr>
+          <w:rFonts w:cs="B Zar" w:hint="cs"/>
+          <w:rtl/>
+        </w:rPr>
+        <w:t>، مشتری</w:t>
+      </w:r>
+      <w:r>
+        <w:rPr>
+          <w:rFonts w:cs="B Zar" w:hint="cs"/>
+          <w:rtl/>
+        </w:rPr>
+        <w:t xml:space="preserve"> به درگاه بانکی منتقل می‌شود تا هزینه خرید را پرداخت کند.</w:t>
+      </w:r>
+    </w:p>
+    <w:p>
+      <w:pPr>
+        <w:pStyle w:val="ListParagraph"/>
+        <w:numPr>
+          <w:ilvl w:val="0"/>
+          <w:numId w:val="1"/>
+        </w:numPr>
+        <w:jc w:val="both"/>
+        <w:rPr>
+          <w:rFonts w:cs="B Zar" w:hint="cs"/>
+          <w:b/>
+          <w:bCs/>
+        </w:rPr>
+      </w:pPr>
+      <w:r>
+        <w:rPr>
+          <w:rFonts w:cs="B Zar" w:hint="cs"/>
+          <w:b/>
+          <w:bCs/>
+          <w:rtl/>
+        </w:rPr>
+        <w:t>تایید</w:t>
+      </w:r>
+      <w:r>
+        <w:rPr>
+          <w:rFonts w:cs="B Zar" w:hint="cs"/>
+          <w:b/>
+          <w:bCs/>
+          <w:rtl/>
+        </w:rPr>
+        <w:t xml:space="preserve"> پرداخت هزینه: </w:t>
+      </w:r>
+      <w:r>
+        <w:rPr>
+          <w:rFonts w:cs="B Zar" w:hint="cs"/>
+          <w:rtl/>
+        </w:rPr>
+        <w:t>سامانه باید از طریق ارتباط با درگاه بانکی از موفقیت یا عدم موفقیت پرداخت آگاه شود.</w:t>
+      </w:r>
+    </w:p>
+    <w:p>
+      <w:pPr>
+        <w:pStyle w:val="ListParagraph"/>
+        <w:numPr>
+          <w:ilvl w:val="0"/>
+          <w:numId w:val="1"/>
+        </w:numPr>
+        <w:jc w:val="both"/>
+        <w:rPr>
+          <w:rFonts w:cs="B Zar" w:hint="cs"/>
+          <w:b/>
+          <w:bCs/>
+        </w:rPr>
+      </w:pPr>
+      <w:r>
+        <w:rPr>
+          <w:rFonts w:cs="B Zar" w:hint="cs"/>
+          <w:b/>
+          <w:bCs/>
+          <w:rtl/>
+        </w:rPr>
+        <w:t xml:space="preserve">ارسال </w:t>
+      </w:r>
+      <w:r>
+        <w:rPr>
+          <w:rFonts w:cs="B Zar" w:hint="cs"/>
+          <w:b/>
+          <w:bCs/>
+          <w:rtl/>
+        </w:rPr>
+        <w:t>سفارش</w:t>
+      </w:r>
+      <w:r>
+        <w:rPr>
+          <w:rFonts w:cs="B Zar" w:hint="cs"/>
+          <w:b/>
+          <w:bCs/>
+          <w:rtl/>
+        </w:rPr>
+        <w:t xml:space="preserve"> به سامانه</w:t>
+      </w:r>
+      <w:r>
+        <w:rPr>
+          <w:rFonts w:cs="B Zar" w:hint="cs"/>
+          <w:b/>
+          <w:bCs/>
+          <w:rtl/>
+        </w:rPr>
+        <w:t xml:space="preserve">: </w:t>
+      </w:r>
+      <w:r>
+        <w:rPr>
+          <w:rFonts w:cs="B Zar" w:hint="cs"/>
+          <w:rtl/>
+        </w:rPr>
+        <w:t>درصورت موفقیت پرداخت</w:t>
+      </w:r>
+      <w:r>
+        <w:rPr>
+          <w:rFonts w:cs="Times New Roman" w:hint="cs"/>
+          <w:rtl/>
+        </w:rPr>
+        <w:t>،</w:t>
+      </w:r>
+      <w:r>
+        <w:rPr>
+          <w:rFonts w:cs="B Zar" w:hint="cs"/>
+          <w:rtl/>
+        </w:rPr>
+        <w:t xml:space="preserve"> </w:t>
+      </w:r>
+      <w:r>
+        <w:rPr>
+          <w:rFonts w:cs="B Zar" w:hint="cs"/>
+          <w:rtl/>
+        </w:rPr>
+        <w:t>سفارش</w:t>
+      </w:r>
+      <w:r>
+        <w:rPr>
+          <w:rFonts w:cs="B Zar" w:hint="cs"/>
+          <w:rtl/>
+        </w:rPr>
+        <w:t xml:space="preserve"> مشتری به سامانه ارسال می‌شود.</w:t>
+      </w:r>
+    </w:p>
+    <w:p>
+      <w:pPr>
+        <w:pStyle w:val="ListParagraph"/>
+        <w:numPr>
+          <w:ilvl w:val="0"/>
+          <w:numId w:val="1"/>
+        </w:numPr>
+        <w:jc w:val="both"/>
+        <w:rPr>
+          <w:rFonts w:cs="B Zar"/>
+          <w:b/>
+          <w:bCs/>
+        </w:rPr>
+      </w:pPr>
+      <w:r>
+        <w:rPr>
+          <w:rFonts w:cs="B Zar" w:hint="cs"/>
+          <w:b/>
+          <w:bCs/>
+          <w:rtl/>
+        </w:rPr>
+        <w:t xml:space="preserve">توقف عملیات: </w:t>
+      </w:r>
+      <w:r>
+        <w:rPr>
+          <w:rFonts w:cs="B Zar" w:hint="cs"/>
+          <w:rtl/>
+        </w:rPr>
+        <w:t>در صورت عدم موفقیت پرداخت هزینه، به مشتری پیغام می‌دهیم که خرید موفق نبوده و عملیات متوقف می‌شود.</w:t>
+      </w:r>
+    </w:p>
+    <w:p>
+      <w:pPr>
+        <w:pStyle w:val="ListParagraph"/>
+        <w:numPr>
+          <w:ilvl w:val="0"/>
+          <w:numId w:val="1"/>
+        </w:numPr>
+        <w:jc w:val="both"/>
+        <w:rPr>
+          <w:rFonts w:cs="B Zar"/>
+        </w:rPr>
+      </w:pPr>
+      <w:r>
+        <w:rPr>
+          <w:rFonts w:cs="B Zar" w:hint="cs"/>
+          <w:b/>
+          <w:bCs/>
+          <w:rtl/>
+        </w:rPr>
+        <w:t>ارسال لیست خرید به فروشگاه</w:t>
+      </w:r>
+      <w:r>
+        <w:rPr>
+          <w:rFonts w:cs="B Zar" w:hint="cs"/>
+          <w:b/>
+          <w:bCs/>
+          <w:rtl/>
+        </w:rPr>
+        <w:t xml:space="preserve">: </w:t>
+      </w:r>
+      <w:r>
+        <w:rPr>
+          <w:rFonts w:cs="B Zar" w:hint="cs"/>
+          <w:rtl/>
+        </w:rPr>
+        <w:t>لیست سفارشات مشتری به فروشگاه مربوطه ارسال می‌شود تا آماده‌سازی خرید صورت گیرد.</w:t>
+      </w:r>
+    </w:p>
+    <w:p>
+      <w:pPr>
+        <w:pStyle w:val="ListParagraph"/>
+        <w:numPr>
+          <w:ilvl w:val="0"/>
+          <w:numId w:val="1"/>
+        </w:numPr>
+        <w:jc w:val="both"/>
+        <w:rPr>
+          <w:rFonts w:cs="B Zar" w:hint="cs"/>
+        </w:rPr>
+      </w:pPr>
+      <w:r>
+        <w:rPr>
+          <w:rFonts w:cs="B Zar" w:hint="cs"/>
+          <w:b/>
+          <w:bCs/>
+          <w:rtl/>
+        </w:rPr>
+        <w:t>جستجو پیک موتوری</w:t>
+      </w:r>
+      <w:r>
+        <w:rPr>
+          <w:rFonts w:cs="B Zar" w:hint="cs"/>
+          <w:b/>
+          <w:bCs/>
+          <w:rtl/>
+        </w:rPr>
+        <w:t>:</w:t>
+      </w:r>
+      <w:r>
+        <w:rPr>
+          <w:rFonts w:cs="B Zar" w:hint="cs"/>
+          <w:rtl/>
+        </w:rPr>
+        <w:t xml:space="preserve"> </w:t>
+      </w:r>
+      <w:r>
+        <w:rPr>
+          <w:rFonts w:cs="B Zar" w:hint="cs"/>
+          <w:rtl/>
+        </w:rPr>
+        <w:t>جستجو</w:t>
+      </w:r>
+      <w:r>
+        <w:rPr>
+          <w:rFonts w:cs="B Zar"/>
+          <w:rtl/>
+        </w:rPr>
+        <w:t xml:space="preserve"> بر روی پیک</w:t>
+      </w:r>
+      <w:r>
+        <w:rPr>
+          <w:rFonts w:cs="B Zar" w:hint="cs"/>
+          <w:rtl/>
+        </w:rPr>
+        <w:t>‌</w:t>
+      </w:r>
+      <w:r>
+        <w:rPr>
+          <w:rFonts w:cs="B Zar"/>
+          <w:rtl/>
+        </w:rPr>
+        <w:t>های موتوری آن</w:t>
+      </w:r>
+      <w:r>
+        <w:rPr>
+          <w:rFonts w:cs="B Zar"/>
+          <w:rtl/>
+        </w:rPr>
+        <w:t>ل</w:t>
+      </w:r>
+      <w:r>
+        <w:rPr>
+          <w:rFonts w:cs="B Zar" w:hint="cs"/>
+          <w:rtl/>
+        </w:rPr>
+        <w:t>ا</w:t>
+      </w:r>
+      <w:r>
+        <w:rPr>
+          <w:rFonts w:cs="B Zar"/>
+          <w:rtl/>
+        </w:rPr>
+        <w:t xml:space="preserve">ین و در دسترس </w:t>
+      </w:r>
+      <w:r>
+        <w:rPr>
+          <w:rFonts w:cs="B Zar" w:hint="cs"/>
+          <w:rtl/>
+        </w:rPr>
+        <w:t>به منظور انتخاب</w:t>
+      </w:r>
+      <w:r>
+        <w:rPr>
+          <w:rFonts w:cs="B Zar"/>
+          <w:rtl/>
+        </w:rPr>
+        <w:t xml:space="preserve"> نزدیکترین موتور برای ارسال سفارش </w:t>
+      </w:r>
+      <w:r>
+        <w:rPr>
+          <w:rFonts w:cs="B Zar" w:hint="cs"/>
+          <w:rtl/>
+        </w:rPr>
+        <w:t>یا دریافت کالا مرجوعی از مشتری.</w:t>
+      </w:r>
+    </w:p>
+    <w:p>
+      <w:pPr>
+        <w:pStyle w:val="ListParagraph"/>
+        <w:numPr>
+          <w:ilvl w:val="0"/>
+          <w:numId w:val="1"/>
+        </w:numPr>
+        <w:jc w:val="both"/>
+        <w:rPr>
+          <w:rFonts w:cs="B Zar"/>
+          <w:b/>
+          <w:bCs/>
+        </w:rPr>
+      </w:pPr>
+      <w:r>
+        <w:rPr>
+          <w:rFonts w:cs="B Zar" w:hint="cs"/>
+          <w:b/>
+          <w:bCs/>
+          <w:rtl/>
+        </w:rPr>
+        <w:t>ارسال درخواست به پیک</w:t>
+      </w:r>
+      <w:r>
+        <w:rPr>
+          <w:rFonts w:cs="B Zar" w:hint="cs"/>
+          <w:b/>
+          <w:bCs/>
+          <w:rtl/>
+        </w:rPr>
+        <w:t xml:space="preserve">: </w:t>
+      </w:r>
+      <w:r>
+        <w:rPr>
+          <w:rFonts w:cs="B Zar" w:hint="cs"/>
+          <w:rtl/>
+        </w:rPr>
+        <w:t>درخواست به پیک منتخب ارسال می‌شود. در صورت قبول درخواست اطلاعات لازم برای وی ارسال می‌شود و در غیر اینصورت مجددا جستجو آغاز می‌شود.</w:t>
+      </w:r>
+    </w:p>
+    <w:p>
+      <w:pPr>
+        <w:pStyle w:val="ListParagraph"/>
+        <w:numPr>
+          <w:ilvl w:val="0"/>
+          <w:numId w:val="1"/>
+        </w:numPr>
+        <w:jc w:val="both"/>
+        <w:rPr>
+          <w:rFonts w:cs="B Zar" w:hint="cs"/>
+          <w:b/>
+          <w:bCs/>
+        </w:rPr>
+      </w:pPr>
+      <w:r>
+        <w:rPr>
+          <w:rFonts w:cs="B Zar" w:hint="cs"/>
+          <w:b/>
+          <w:bCs/>
+          <w:rtl/>
+        </w:rPr>
+        <w:t>ارسال اطلاعات به پیک</w:t>
+      </w:r>
+      <w:r>
+        <w:rPr>
+          <w:rFonts w:cs="B Zar" w:hint="cs"/>
+          <w:b/>
+          <w:bCs/>
+          <w:rtl/>
+        </w:rPr>
+        <w:t xml:space="preserve">: </w:t>
+      </w:r>
+      <w:r>
+        <w:rPr>
+          <w:rFonts w:cs="B Zar" w:hint="cs"/>
+          <w:rtl/>
+        </w:rPr>
+        <w:t xml:space="preserve">اطلاعات لازم به پیک ارسال می‌شوند. در حالت ارسال سفارش، آدرس فروشگاه، آدرس </w:t>
+      </w:r>
+      <w:r>
+        <w:rPr>
+          <w:rFonts w:cs="B Zar" w:hint="cs"/>
+          <w:rtl/>
+        </w:rPr>
+        <w:t>خریدار</w:t>
+      </w:r>
+      <w:r>
+        <w:rPr>
+          <w:rFonts w:cs="B Zar" w:hint="cs"/>
+          <w:rtl/>
+        </w:rPr>
+        <w:t xml:space="preserve"> و لیست خرید لازم هستند. در حالت دریافت کالا مرجوعی، آدرس مشتری</w:t>
+      </w:r>
+      <w:r>
+        <w:rPr>
+          <w:rFonts w:cs="B Zar" w:hint="cs"/>
+          <w:rtl/>
+        </w:rPr>
+        <w:t xml:space="preserve"> ناراضی،</w:t>
+      </w:r>
+      <w:r>
+        <w:rPr>
+          <w:rFonts w:cs="B Zar" w:hint="cs"/>
+          <w:rtl/>
+        </w:rPr>
+        <w:t xml:space="preserve"> مشخصات کالا مرجوع</w:t>
+      </w:r>
+      <w:r>
+        <w:rPr>
+          <w:rFonts w:cs="B Zar" w:hint="cs"/>
+          <w:rtl/>
+        </w:rPr>
+        <w:t xml:space="preserve"> و آدرس فروشگاه مسئول</w:t>
+      </w:r>
+      <w:r>
+        <w:rPr>
+          <w:rFonts w:cs="B Zar" w:hint="cs"/>
+          <w:rtl/>
+        </w:rPr>
+        <w:t xml:space="preserve"> لازم هستند.</w:t>
+      </w:r>
+    </w:p>
+    <w:p>
+      <w:pPr>
+        <w:pStyle w:val="ListParagraph"/>
+        <w:numPr>
+          <w:ilvl w:val="0"/>
+          <w:numId w:val="1"/>
+        </w:numPr>
+        <w:jc w:val="both"/>
+        <w:rPr>
+          <w:rFonts w:cs="B Zar" w:hint="cs"/>
+          <w:b/>
+          <w:bCs/>
+        </w:rPr>
+      </w:pPr>
+      <w:r>
+        <w:rPr>
+          <w:rFonts w:cs="B Zar" w:hint="cs"/>
+          <w:b/>
+          <w:bCs/>
+          <w:rtl/>
+        </w:rPr>
+        <w:t>ثبت مرجوعی کالا</w:t>
+      </w:r>
+      <w:r>
+        <w:rPr>
+          <w:rFonts w:cs="B Zar" w:hint="cs"/>
+          <w:b/>
+          <w:bCs/>
+          <w:rtl/>
+        </w:rPr>
+        <w:t xml:space="preserve">: </w:t>
+      </w:r>
+      <w:r>
+        <w:rPr>
+          <w:rFonts w:cs="B Zar" w:hint="cs"/>
+          <w:rtl/>
+        </w:rPr>
+        <w:t xml:space="preserve">تیم پشتیبانی شکایات مشتری را بررسی کرده و در صورت اینکه مرجوع کردن کالا مورد تایید بود؛ </w:t>
+      </w:r>
+      <w:r>
+        <w:rPr>
+          <w:rFonts w:cs="B Zar" w:hint="cs"/>
+          <w:rtl/>
+        </w:rPr>
+        <w:t>درخواست مرجوعی ثبت می‌شود.</w:t>
+      </w:r>
+      <w:r>
+        <w:rPr>
+          <w:rFonts w:cs="B Zar" w:hint="cs"/>
+          <w:b/>
+          <w:bCs/>
+          <w:rtl/>
+        </w:rPr>
+        <w:t xml:space="preserve"> </w:t>
+      </w:r>
+      <w:r>
+        <w:rPr>
+          <w:rFonts w:cs="B Zar" w:hint="cs"/>
+          <w:rtl/>
+        </w:rPr>
+        <w:t>تایید مرجوعی به فاکتور هایی همچون زمان خرید، نوع محصول و سیاست فروشگاه مربوطه بستگی دارد.</w:t>
+      </w:r>
+      <w:r>
+        <w:rPr>
+          <w:rFonts w:cs="B Zar" w:hint="cs"/>
+          <w:b/>
+          <w:bCs/>
+          <w:rtl/>
+        </w:rPr>
+        <w:t xml:space="preserve"> </w:t>
+      </w:r>
+      <w:r>
+        <w:rPr>
+          <w:rFonts w:cs="B Zar" w:hint="cs"/>
+          <w:rtl/>
+        </w:rPr>
+        <w:t>می‌توانیم این سیاست را در نظر بگیریم که کلیه کالا ها به مدت 10 روز امکان بازگشت دارند و هزینه خرید به حساب بانکی مشتری عودت می</w:t>
+      </w:r>
+      <w:r>
+        <w:rPr>
+          <w:rFonts w:cs="B Zar" w:hint="cs"/>
+          <w:caps/>
+          <w:rtl/>
+        </w:rPr>
+        <w:t>‌شود.</w:t>
+      </w:r>
+    </w:p>
+    <w:p>
+      <w:pPr>
+        <w:pStyle w:val="ListParagraph"/>
+        <w:numPr>
+          <w:ilvl w:val="0"/>
+          <w:numId w:val="1"/>
+        </w:numPr>
+        <w:jc w:val="both"/>
+        <w:rPr>
+          <w:rFonts w:cs="B Zar" w:hint="cs"/>
+          <w:b/>
+          <w:bCs/>
+        </w:rPr>
+      </w:pPr>
+      <w:r>
+        <w:rPr>
+          <w:rFonts w:cs="B Zar" w:hint="cs"/>
+          <w:b/>
+          <w:bCs/>
+          <w:rtl/>
+        </w:rPr>
+        <w:t xml:space="preserve">بازگشت پول به حساب مشتری: </w:t>
+      </w:r>
+      <w:r>
+        <w:rPr>
+          <w:rFonts w:cs="B Zar" w:hint="cs"/>
+          <w:rtl/>
+        </w:rPr>
+        <w:t xml:space="preserve">واریز هزینه خرید به حساب بانکی مشتری پس از تحویل کالا مرجوعی توسط پیک و تایید فروشگاه مربوطه. </w:t>
+      </w:r>
+    </w:p>
+    <w:p>
+      <w:pPr>
+        <w:pStyle w:val="ListParagraph"/>
+        <w:numPr>
+          <w:ilvl w:val="0"/>
+          <w:numId w:val="1"/>
+        </w:numPr>
+        <w:jc w:val="both"/>
+        <w:rPr>
+          <w:rFonts w:cs="B Zar"/>
+        </w:rPr>
+      </w:pPr>
+      <w:r>
+        <w:rPr>
+          <w:rFonts w:cs="B Zar" w:hint="cs"/>
+          <w:b/>
+          <w:bCs/>
+          <w:rtl/>
+        </w:rPr>
+        <w:lastRenderedPageBreak/>
+        <w:t>ثبت نظرات مشتری</w:t>
+      </w:r>
+      <w:r>
+        <w:rPr>
+          <w:rFonts w:cs="B Zar" w:hint="cs"/>
+          <w:b/>
+          <w:bCs/>
+          <w:rtl/>
+        </w:rPr>
+        <w:t xml:space="preserve"> درباره پیک موتوری</w:t>
+      </w:r>
+      <w:r>
+        <w:rPr>
+          <w:rFonts w:cs="B Zar" w:hint="cs"/>
+          <w:b/>
+          <w:bCs/>
+          <w:rtl/>
+        </w:rPr>
+        <w:t xml:space="preserve">: </w:t>
+      </w:r>
+      <w:r>
+        <w:rPr>
+          <w:rFonts w:cs="B Zar" w:hint="cs"/>
+          <w:rtl/>
+        </w:rPr>
+        <w:t xml:space="preserve">پس از تحویل سفارش، </w:t>
+      </w:r>
+      <w:r>
+        <w:rPr>
+          <w:rFonts w:cs="B Zar" w:hint="cs"/>
+          <w:rtl/>
+        </w:rPr>
+        <w:t xml:space="preserve">امکان </w:t>
+      </w:r>
+      <w:r>
+        <w:rPr>
+          <w:rFonts w:cs="B Zar" w:hint="cs"/>
+          <w:rtl/>
+        </w:rPr>
+        <w:t>امتیاز</w:t>
+      </w:r>
+      <w:r>
+        <w:rPr>
+          <w:rFonts w:cs="B Zar" w:hint="cs"/>
+          <w:rtl/>
+        </w:rPr>
+        <w:t xml:space="preserve"> دادن به </w:t>
+      </w:r>
+      <w:r>
+        <w:rPr>
+          <w:rFonts w:cs="B Zar" w:hint="cs"/>
+          <w:rtl/>
+        </w:rPr>
+        <w:t>پیک‌</w:t>
+      </w:r>
+      <w:r>
+        <w:rPr>
+          <w:rFonts w:cs="B Zar" w:hint="cs"/>
+          <w:rtl/>
+        </w:rPr>
+        <w:t>های موتوری برای مشتری</w:t>
+      </w:r>
+      <w:r>
+        <w:rPr>
+          <w:rFonts w:cs="B Zar" w:hint="cs"/>
+          <w:b/>
+          <w:bCs/>
+          <w:rtl/>
+        </w:rPr>
+        <w:t xml:space="preserve"> </w:t>
+      </w:r>
+      <w:r>
+        <w:rPr>
+          <w:rFonts w:cs="B Zar" w:hint="cs"/>
+          <w:rtl/>
+        </w:rPr>
+        <w:t>وجود خواهد داشت.</w:t>
+      </w:r>
+      <w:r>
+        <w:rPr>
+          <w:rFonts w:cs="B Zar" w:hint="cs"/>
+          <w:rtl/>
+        </w:rPr>
+        <w:t xml:space="preserve"> همچنین نظرات</w:t>
+      </w:r>
+      <w:r>
+        <w:rPr>
+          <w:rFonts w:cs="B Zar" w:hint="cs"/>
+          <w:rtl/>
+        </w:rPr>
+        <w:t xml:space="preserve"> مشتریان نیز دریافت و ذخیره می‌شوند.</w:t>
+      </w:r>
+    </w:p>
+    <w:p>
+      <w:pPr>
+        <w:pStyle w:val="ListParagraph"/>
+        <w:numPr>
+          <w:ilvl w:val="0"/>
+          <w:numId w:val="1"/>
+        </w:numPr>
+        <w:jc w:val="both"/>
+        <w:rPr>
+          <w:rFonts w:cs="B Zar"/>
+          <w:rtl/>
+        </w:rPr>
+      </w:pPr>
+      <w:r>
+        <w:rPr>
+          <w:rFonts w:cs="B Zar" w:hint="cs"/>
+          <w:b/>
+          <w:bCs/>
+          <w:rtl/>
+        </w:rPr>
+        <w:t>ثبت نظرات مشتری درباره فروشگاه‌ها:</w:t>
+      </w:r>
+      <w:r>
+        <w:rPr>
+          <w:rFonts w:cs="B Zar" w:hint="cs"/>
+          <w:rtl/>
+        </w:rPr>
+        <w:t xml:space="preserve"> مشتریان می‌توانند به فروشگاه‌ها امتیاز دهند یا در صفحه مربوط به هر فروشگاه نظر خود را ارسال کنند. صاحب فروشگاه نیز می‌تواند به نظرات پاسخ دهد. امتیاز و نظرات مربوط به فروشگاه‌ها عمومی بوده و برای سایر مشتریان نمایش داده می‌شوند.</w:t>
+      </w:r>
+    </w:p>
+    <w:p>
+      <w:pPr>
+        <w:pStyle w:val="Heading1"/>
+        <w:rPr>
+          <w:rFonts w:cs="B Zar"/>
+          <w:b/>
+          <w:bCs/>
+          <w:rtl/>
+        </w:rPr>
+      </w:pPr>
+      <w:r>
+        <w:rPr>
+          <w:rFonts w:cs="B Zar" w:hint="cs"/>
+          <w:b/>
+          <w:bCs/>
+          <w:rtl/>
+        </w:rPr>
+        <w:t>محدودیت ها و پیشنهادات</w:t>
+      </w:r>
+    </w:p>
+    <w:p>
+      <w:pPr>
+        <w:pStyle w:val="ListParagraph"/>
+        <w:numPr>
+          <w:ilvl w:val="0"/>
+          <w:numId w:val="2"/>
+        </w:numPr>
+        <w:jc w:val="both"/>
+        <w:rPr>
+          <w:rFonts w:cs="B Zar" w:hint="cs"/>
+          <w:rtl/>
+        </w:rPr>
+      </w:pPr>
+      <w:r>
+        <w:rPr>
+          <w:rFonts w:cs="B Zar" w:hint="cs"/>
+          <w:rtl/>
+        </w:rPr>
+        <w:t>خرید از چند فروشگاه</w:t>
+      </w:r>
+      <w:r>
+        <w:rPr>
+          <w:rFonts w:cs="B Zar" w:hint="cs"/>
+          <w:rtl/>
+        </w:rPr>
+        <w:t xml:space="preserve">: </w:t>
+      </w:r>
+      <w:r>
+        <w:rPr>
+          <w:rFonts w:cs="B Zar" w:hint="cs"/>
+          <w:rtl/>
+        </w:rPr>
+        <w:t xml:space="preserve">در این سامانه، مشتری یک فروشگاه را انتخاب کرده و فقط از بین محصولات همان فروشگاه انتخاب می‌کند. حال آنکه </w:t>
+      </w:r>
+      <w:r>
+        <w:rPr>
+          <w:rFonts w:cs="B Zar" w:hint="cs"/>
+          <w:rtl/>
+        </w:rPr>
+        <w:t>بسیاری از فروشگاه‌های آنلاین این امکان را برای مشتریان خود فراهم می‌کنند که از چندین فروشگاه خرید کرده و همه سبد خرید را به عنوان یک سفارش دریافت کنند. مسلما این ویژگی برای مشتریان خیلی سودمند خواهد بود اما نیازمند ز</w:t>
+      </w:r>
+      <w:r>
+        <w:rPr>
+          <w:rFonts w:cs="B Zar" w:hint="cs"/>
+          <w:rtl/>
+        </w:rPr>
+        <w:t>یرساخت ها و امکانات متفاوتی هست.</w:t>
+      </w:r>
+    </w:p>
+    <w:p>
+      <w:pPr>
+        <w:pStyle w:val="ListParagraph"/>
+        <w:numPr>
+          <w:ilvl w:val="0"/>
+          <w:numId w:val="2"/>
+        </w:numPr>
+        <w:jc w:val="both"/>
+        <w:rPr>
+          <w:rFonts w:cs="B Zar" w:hint="cs"/>
+          <w:rtl/>
+        </w:rPr>
+      </w:pPr>
+      <w:r>
+        <w:rPr>
+          <w:rFonts w:cs="B Zar" w:hint="cs"/>
+          <w:rtl/>
+        </w:rPr>
+        <w:t>ویرایش سبد خرید تا پیش از ارسال:</w:t>
+      </w:r>
+      <w:r>
+        <w:rPr>
+          <w:rFonts w:cs="B Zar" w:hint="cs"/>
+          <w:rtl/>
+        </w:rPr>
+        <w:t xml:space="preserve"> در صورتی که بین زمان ثبت سفارش و دریافت آن فاصله قابل توجهی وجود داشته باشد؛ ممکن است مشتری بخواهد در سبد خرید </w:t>
+      </w:r>
+      <w:r>
+        <w:rPr>
+          <w:rFonts w:cs="B Zar" w:hint="cs"/>
+          <w:rtl/>
+        </w:rPr>
+        <w:t>خود تغییراتی اعمال کند</w:t>
+      </w:r>
+      <w:r>
+        <w:rPr>
+          <w:rFonts w:cs="B Zar" w:hint="cs"/>
+          <w:rtl/>
+        </w:rPr>
+        <w:t xml:space="preserve"> </w:t>
+      </w:r>
+      <w:r>
+        <w:rPr>
+          <w:rFonts w:cs="B Zar" w:hint="cs"/>
+          <w:rtl/>
+        </w:rPr>
+        <w:t>اما در این سامانه پس از ثبت سفارش چنین امکانی وجود ندارد.</w:t>
+      </w:r>
+    </w:p>
+    <w:p>
+      <w:pPr>
+        <w:pStyle w:val="ListParagraph"/>
+        <w:numPr>
+          <w:ilvl w:val="0"/>
+          <w:numId w:val="2"/>
+        </w:numPr>
+        <w:jc w:val="both"/>
+        <w:rPr>
+          <w:rFonts w:cs="B Zar"/>
+          <w:rtl/>
+        </w:rPr>
+      </w:pPr>
+      <w:r>
+        <w:rPr>
+          <w:rFonts w:cs="B Zar" w:hint="cs"/>
+          <w:rtl/>
+        </w:rPr>
+        <w:t>کیف پول آنلاین</w:t>
+      </w:r>
+      <w:r>
+        <w:rPr>
+          <w:rFonts w:cs="B Zar" w:hint="cs"/>
+          <w:rtl/>
+        </w:rPr>
+        <w:t xml:space="preserve">: </w:t>
+      </w:r>
+      <w:r>
+        <w:rPr>
+          <w:rFonts w:cs="B Zar" w:hint="cs"/>
+          <w:rtl/>
+        </w:rPr>
+        <w:t>در این سامانه</w:t>
+      </w:r>
+      <w:r>
+        <w:rPr>
+          <w:rFonts w:cs="B Zar" w:hint="cs"/>
+          <w:rtl/>
+        </w:rPr>
+        <w:t>،</w:t>
+      </w:r>
+      <w:r>
+        <w:rPr>
+          <w:rFonts w:cs="B Zar" w:hint="cs"/>
+          <w:rtl/>
+        </w:rPr>
+        <w:t xml:space="preserve"> تنها راه دریافت و پرداخت وجوه، درگاه‌های بانکی است. حال آنکه </w:t>
+      </w:r>
+      <w:r>
+        <w:rPr>
+          <w:rFonts w:cs="B Zar" w:hint="cs"/>
+          <w:rtl/>
+        </w:rPr>
+        <w:t xml:space="preserve">پس از دریافت کالا مرجوعی، می‌توان هزینه خرید را به کیف پول مشتری واریز کرد. به این منظور باید برای هر مشتری یک کیف پول آنلاین تعریف کنیم که قابل شارژ شدن است. </w:t>
+      </w:r>
+      <w:r>
+        <w:rPr>
+          <w:rFonts w:cs="B Zar" w:hint="cs"/>
+          <w:rtl/>
+        </w:rPr>
+        <w:t>این ویژگی وفاداری مشتریان را بالا برده و موجب سهولت در امر خرید می‌شود.</w:t>
+      </w:r>
+    </w:p>
+    <w:p>
+      <w:pPr>
+        <w:pStyle w:val="ListParagraph"/>
+        <w:numPr>
+          <w:ilvl w:val="0"/>
+          <w:numId w:val="2"/>
+        </w:numPr>
+        <w:jc w:val="both"/>
+        <w:rPr>
+          <w:rFonts w:cs="B Zar" w:hint="cs"/>
+          <w:rtl/>
+        </w:rPr>
+      </w:pPr>
+      <w:r>
+        <w:rPr>
+          <w:rFonts w:cs="B Zar" w:hint="cs"/>
+          <w:rtl/>
+        </w:rPr>
+        <w:t xml:space="preserve">فیلتر های پیشنهاددهی: </w:t>
+      </w:r>
+      <w:r>
+        <w:rPr>
+          <w:rFonts w:cs="B Zar" w:hint="cs"/>
+          <w:rtl/>
+        </w:rPr>
+        <w:t>در این سامانه</w:t>
+      </w:r>
+      <w:r>
+        <w:rPr>
+          <w:rFonts w:cs="B Zar" w:hint="cs"/>
+          <w:rtl/>
+        </w:rPr>
+        <w:t>،</w:t>
+      </w:r>
+      <w:r>
+        <w:rPr>
+          <w:rFonts w:cs="B Zar" w:hint="cs"/>
+          <w:rtl/>
+        </w:rPr>
+        <w:t xml:space="preserve"> تنها فیلتر پیشنهاددهی، موقعیت جغرافیایی و نزدیکی فروشگاه‌هاست. حال آنکه </w:t>
+      </w:r>
+      <w:r>
+        <w:rPr>
+          <w:rFonts w:cs="B Zar" w:hint="cs"/>
+          <w:rtl/>
+        </w:rPr>
+        <w:t>به منظور نمایش فروشگاه‌ها</w:t>
+      </w:r>
+      <w:r>
+        <w:rPr>
+          <w:rFonts w:cs="B Zar" w:hint="cs"/>
+          <w:rtl/>
+        </w:rPr>
+        <w:t xml:space="preserve"> می‌توان الگوریتم های دیگری را نیز در نظر گرفت. انواع مختلفی از فیلترهای پیشنهاددهی وجود دارند؛ مثلا، فیلتر براساس شباهت فروشگاه‌ها و محصولات</w:t>
+      </w:r>
+      <w:r>
+        <w:rPr>
+          <w:rStyle w:val="FootnoteReference"/>
+          <w:rFonts w:cs="B Zar"/>
+          <w:rtl/>
+        </w:rPr>
+        <w:footnoteReference w:id="3"/>
+      </w:r>
+      <w:r>
+        <w:rPr>
+          <w:rFonts w:cs="B Zar" w:hint="cs"/>
+          <w:rtl/>
+        </w:rPr>
+        <w:t>، شباهت مشتریان و الگو خرید متداول آن‌ها</w:t>
+      </w:r>
+      <w:r>
+        <w:rPr>
+          <w:rStyle w:val="FootnoteReference"/>
+          <w:rFonts w:cs="B Zar"/>
+          <w:rtl/>
+        </w:rPr>
+        <w:footnoteReference w:id="4"/>
+      </w:r>
+      <w:r>
+        <w:rPr>
+          <w:rFonts w:cs="B Zar" w:hint="cs"/>
+          <w:rtl/>
+        </w:rPr>
+        <w:t>،  اطلاعات موجود و شناخت ما از مشتری</w:t>
+      </w:r>
+      <w:r>
+        <w:rPr>
+          <w:rStyle w:val="FootnoteReference"/>
+          <w:rFonts w:cs="B Zar"/>
+          <w:rtl/>
+        </w:rPr>
+        <w:footnoteReference w:id="5"/>
+      </w:r>
+      <w:r>
+        <w:rPr>
+          <w:rFonts w:cs="B Zar" w:hint="cs"/>
+          <w:rtl/>
+        </w:rPr>
+        <w:t>، ویژگی های جمعیت شناختی مشتری</w:t>
+      </w:r>
+      <w:r>
+        <w:rPr>
+          <w:rStyle w:val="FootnoteReference"/>
+          <w:rFonts w:cs="B Zar"/>
+          <w:rtl/>
+        </w:rPr>
+        <w:footnoteReference w:id="6"/>
+      </w:r>
+      <w:r>
+        <w:rPr>
+          <w:rFonts w:cs="B Zar" w:hint="cs"/>
+          <w:rtl/>
+        </w:rPr>
+        <w:t xml:space="preserve"> و ... در اینجا میتوانیم یک موتور توصیه ترکیبی</w:t>
+      </w:r>
+      <w:r>
+        <w:rPr>
+          <w:rStyle w:val="FootnoteReference"/>
+          <w:rFonts w:cs="B Zar"/>
+          <w:rtl/>
+        </w:rPr>
+        <w:footnoteReference w:id="7"/>
+      </w:r>
+      <w:r>
+        <w:rPr>
+          <w:rFonts w:cs="B Zar" w:hint="cs"/>
+          <w:rtl/>
+        </w:rPr>
+        <w:t xml:space="preserve"> به کار بریم که علاوه بر موقعیت، فیلتر های دیگری را نیز در نظر بگیرد. میتوانیم از مدل آبشاری</w:t>
+      </w:r>
+      <w:r>
+        <w:rPr>
+          <w:rStyle w:val="FootnoteReference"/>
+          <w:rFonts w:cs="B Zar"/>
+          <w:rtl/>
+        </w:rPr>
+        <w:footnoteReference w:id="8"/>
+      </w:r>
+      <w:r>
+        <w:rPr>
+          <w:rFonts w:cs="B Zar" w:hint="cs"/>
+          <w:rtl/>
+        </w:rPr>
+        <w:t xml:space="preserve"> استفاده کنیم و به توصیه‌گرهای مختلف وزن بدهیم. مثلا یک توصیه‌گر مبتنی بر موقعیت و توصیه‌گر دیگری مبتنی بر محتوا(نوع فروشگاه و سبک اجناسش) داشته باشیم؛ اما در نمایش پیشنهادات، وزن موقعیت جغرافیایی را بیشتر در نظر بگیریم.</w:t>
+      </w:r>
+      <w:r>
+        <w:rPr>
+          <w:rFonts w:cs="B Zar" w:hint="cs"/>
+          <w:rtl/>
+        </w:rPr>
+        <w:t xml:space="preserve"> این مسئله کیفیت پیشنهادات را بالا برده و احتمال تبدیل بازدیدکنندگان به خریدار را افزایش می‌دهد.</w:t>
+      </w:r>
+    </w:p>
+    <w:bookmarkEnd w:id="0"/>
+    <w:p>
+      <w:pPr>
+        <w:jc w:val="both"/>
+        <w:rPr>
+          <w:rFonts w:cs="B Zar"/>
+          <w:rtl/>
+        </w:rPr>
+      </w:pPr>
+    </w:p>
+    <w:p>
+      <w:pPr>
+        <w:jc w:val="both"/>
+        <w:rPr>
+          <w:rFonts w:cs="B Zar" w:hint="cs"/>
+          <w:rtl/>
+        </w:rPr>
+      </w:pPr>
+    </w:p>
+    <w:p>
+      <w:pPr>
+        <w:jc w:val="both"/>
+        <w:rPr>
+          <w:rFonts w:cs="B Zar" w:hint="cs"/>
+          <w:rtl/>
+        </w:rPr>
+      </w:pPr>
+    </w:p>
+    <w:p>
+      <w:pPr>
+        <w:rPr>
+          <w:rFonts w:cs="B Zar" w:hint="cs"/>
+          <w:rtl/>
+        </w:rPr>
+      </w:pPr>
+    </w:p>
     <w:sectPr>
       <w:pgSz w:w="11906" w:h="16838"/>
       <w:pgMar w:top="1440" w:right="1440" w:bottom="1440" w:left="1440" w:header="720" w:footer="720" w:gutter="0"/>
@@ -408,8 +2440,458 @@
 </w:document>
 </file>
 
+<file path=word/endnotes.xml><?xml version="1.0" encoding="utf-8"?>
+<w:endnotes xmlns:wpc="http://schemas.microsoft.com/office/word/2010/wordprocessingCanvas" xmlns:mc="http://schemas.openxmlformats.org/markup-compatibility/2006" xmlns:o="urn:schemas-microsoft-com:office:office" xmlns:r="http://schemas.openxmlformats.org/officeDocument/2006/relationships" xmlns:m="http://schemas.openxmlformats.org/officeDocument/2006/math" xmlns:v="urn:schemas-microsoft-com:vml" xmlns:wp14="http://schemas.microsoft.com/office/word/2010/wordprocessingDrawing" xmlns:wp="http://schemas.openxmlformats.org/drawingml/2006/wordprocessingDrawing" xmlns:w10="urn:schemas-microsoft-com:office:word" xmlns:w="http://schemas.openxmlformats.org/wordprocessingml/2006/main" xmlns:w14="http://schemas.microsoft.com/office/word/2010/wordml" xmlns:w15="http://schemas.microsoft.com/office/word/2012/wordml" xmlns:wpg="http://schemas.microsoft.com/office/word/2010/wordprocessingGroup" xmlns:wpi="http://schemas.microsoft.com/office/word/2010/wordprocessingInk" xmlns:wne="http://schemas.microsoft.com/office/word/2006/wordml" xmlns:wps="http://schemas.microsoft.com/office/word/2010/wordprocessingShape" mc:Ignorable="w14 w15 wp14">
+  <w:endnote w:type="separator" w:id="-1">
+    <w:p>
+      <w:pPr>
+        <w:spacing w:after="0" w:line="240" w:lineRule="auto"/>
+      </w:pPr>
+      <w:r>
+        <w:separator/>
+      </w:r>
+    </w:p>
+  </w:endnote>
+  <w:endnote w:type="continuationSeparator" w:id="0">
+    <w:p>
+      <w:pPr>
+        <w:spacing w:after="0" w:line="240" w:lineRule="auto"/>
+      </w:pPr>
+      <w:r>
+        <w:continuationSeparator/>
+      </w:r>
+    </w:p>
+  </w:endnote>
+</w:endnotes>
+</file>
+
+<file path=word/footnotes.xml><?xml version="1.0" encoding="utf-8"?>
+<w:footnotes xmlns:wpc="http://schemas.microsoft.com/office/word/2010/wordprocessingCanvas" xmlns:mc="http://schemas.openxmlformats.org/markup-compatibility/2006" xmlns:o="urn:schemas-microsoft-com:office:office" xmlns:r="http://schemas.openxmlformats.org/officeDocument/2006/relationships" xmlns:m="http://schemas.openxmlformats.org/officeDocument/2006/math" xmlns:v="urn:schemas-microsoft-com:vml" xmlns:wp14="http://schemas.microsoft.com/office/word/2010/wordprocessingDrawing" xmlns:wp="http://schemas.openxmlformats.org/drawingml/2006/wordprocessingDrawing" xmlns:w10="urn:schemas-microsoft-com:office:word" xmlns:w="http://schemas.openxmlformats.org/wordprocessingml/2006/main" xmlns:w14="http://schemas.microsoft.com/office/word/2010/wordml" xmlns:w15="http://schemas.microsoft.com/office/word/2012/wordml" xmlns:wpg="http://schemas.microsoft.com/office/word/2010/wordprocessingGroup" xmlns:wpi="http://schemas.microsoft.com/office/word/2010/wordprocessingInk" xmlns:wne="http://schemas.microsoft.com/office/word/2006/wordml" xmlns:wps="http://schemas.microsoft.com/office/word/2010/wordprocessingShape" mc:Ignorable="w14 w15 wp14">
+  <w:footnote w:type="separator" w:id="-1">
+    <w:p>
+      <w:pPr>
+        <w:spacing w:after="0" w:line="240" w:lineRule="auto"/>
+      </w:pPr>
+      <w:r>
+        <w:separator/>
+      </w:r>
+    </w:p>
+  </w:footnote>
+  <w:footnote w:type="continuationSeparator" w:id="0">
+    <w:p>
+      <w:pPr>
+        <w:spacing w:after="0" w:line="240" w:lineRule="auto"/>
+      </w:pPr>
+      <w:r>
+        <w:continuationSeparator/>
+      </w:r>
+    </w:p>
+  </w:footnote>
+  <w:footnote w:id="1">
+    <w:p>
+      <w:pPr>
+        <w:pStyle w:val="FootnoteText"/>
+        <w:bidi w:val="0"/>
+      </w:pPr>
+      <w:r>
+        <w:rPr>
+          <w:rStyle w:val="FootnoteReference"/>
+        </w:rPr>
+        <w:footnoteRef/>
+      </w:r>
+      <w:r>
+        <w:rPr>
+          <w:rtl/>
+        </w:rPr>
+        <w:t xml:space="preserve"> </w:t>
+      </w:r>
+      <w:r>
+        <w:t>Functional requirements</w:t>
+      </w:r>
+    </w:p>
+  </w:footnote>
+  <w:footnote w:id="2">
+    <w:p>
+      <w:pPr>
+        <w:pStyle w:val="FootnoteText"/>
+        <w:bidi w:val="0"/>
+      </w:pPr>
+      <w:r>
+        <w:rPr>
+          <w:rStyle w:val="FootnoteReference"/>
+        </w:rPr>
+        <w:footnoteRef/>
+      </w:r>
+      <w:r>
+        <w:rPr>
+          <w:rtl/>
+        </w:rPr>
+        <w:t xml:space="preserve"> </w:t>
+      </w:r>
+      <w:r>
+        <w:t>Location-based recommendation</w:t>
+      </w:r>
+      <w:r>
+        <w:t xml:space="preserve"> engine</w:t>
+      </w:r>
+    </w:p>
+  </w:footnote>
+  <w:footnote w:id="3">
+    <w:p>
+      <w:pPr>
+        <w:pStyle w:val="FootnoteText"/>
+        <w:bidi w:val="0"/>
+      </w:pPr>
+      <w:r>
+        <w:rPr>
+          <w:rStyle w:val="FootnoteReference"/>
+        </w:rPr>
+        <w:footnoteRef/>
+      </w:r>
+      <w:r>
+        <w:rPr>
+          <w:rtl/>
+        </w:rPr>
+        <w:t xml:space="preserve"> </w:t>
+      </w:r>
+      <w:r>
+        <w:t>Content-based filtering</w:t>
+      </w:r>
+    </w:p>
+  </w:footnote>
+  <w:footnote w:id="4">
+    <w:p>
+      <w:pPr>
+        <w:pStyle w:val="FootnoteText"/>
+        <w:bidi w:val="0"/>
+      </w:pPr>
+      <w:r>
+        <w:rPr>
+          <w:rStyle w:val="FootnoteReference"/>
+        </w:rPr>
+        <w:footnoteRef/>
+      </w:r>
+      <w:r>
+        <w:rPr>
+          <w:rtl/>
+        </w:rPr>
+        <w:t xml:space="preserve"> </w:t>
+      </w:r>
+      <w:r>
+        <w:t>Collaborative-based filtering</w:t>
+      </w:r>
+    </w:p>
+  </w:footnote>
+  <w:footnote w:id="5">
+    <w:p>
+      <w:pPr>
+        <w:pStyle w:val="FootnoteText"/>
+        <w:bidi w:val="0"/>
+      </w:pPr>
+      <w:r>
+        <w:rPr>
+          <w:rStyle w:val="FootnoteReference"/>
+        </w:rPr>
+        <w:footnoteRef/>
+      </w:r>
+      <w:r>
+        <w:rPr>
+          <w:rtl/>
+        </w:rPr>
+        <w:t xml:space="preserve"> </w:t>
+      </w:r>
+      <w:r>
+        <w:t>Knowledge-based filtering</w:t>
+      </w:r>
+    </w:p>
+  </w:footnote>
+  <w:footnote w:id="6">
+    <w:p>
+      <w:pPr>
+        <w:pStyle w:val="FootnoteText"/>
+        <w:bidi w:val="0"/>
+      </w:pPr>
+      <w:r>
+        <w:rPr>
+          <w:rStyle w:val="FootnoteReference"/>
+        </w:rPr>
+        <w:footnoteRef/>
+      </w:r>
+      <w:r>
+        <w:rPr>
+          <w:rtl/>
+        </w:rPr>
+        <w:t xml:space="preserve"> </w:t>
+      </w:r>
+      <w:r>
+        <w:t>Demographic-based filtering</w:t>
+      </w:r>
+    </w:p>
+  </w:footnote>
+  <w:footnote w:id="7">
+    <w:p>
+      <w:pPr>
+        <w:pStyle w:val="FootnoteText"/>
+        <w:bidi w:val="0"/>
+      </w:pPr>
+      <w:r>
+        <w:rPr>
+          <w:rStyle w:val="FootnoteReference"/>
+        </w:rPr>
+        <w:footnoteRef/>
+      </w:r>
+      <w:r>
+        <w:rPr>
+          <w:rtl/>
+        </w:rPr>
+        <w:t xml:space="preserve"> </w:t>
+      </w:r>
+      <w:r>
+        <w:t>Hybrid recommendation</w:t>
+      </w:r>
+    </w:p>
+  </w:footnote>
+  <w:footnote w:id="8">
+    <w:p>
+      <w:pPr>
+        <w:pStyle w:val="FootnoteText"/>
+        <w:bidi w:val="0"/>
+      </w:pPr>
+      <w:r>
+        <w:rPr>
+          <w:rStyle w:val="FootnoteReference"/>
+        </w:rPr>
+        <w:footnoteRef/>
+      </w:r>
+      <w:r>
+        <w:rPr>
+          <w:rtl/>
+        </w:rPr>
+        <w:t xml:space="preserve"> </w:t>
+      </w:r>
+      <w:r>
+        <w:t>Cascade hybrid recommendation</w:t>
+      </w:r>
+    </w:p>
+  </w:footnote>
+</w:footnotes>
+</file>
+
+<file path=word/numbering.xml><?xml version="1.0" encoding="utf-8"?>
+<w:numbering xmlns:wpc="http://schemas.microsoft.com/office/word/2010/wordprocessingCanvas" xmlns:mc="http://schemas.openxmlformats.org/markup-compatibility/2006" xmlns:o="urn:schemas-microsoft-com:office:office" xmlns:r="http://schemas.openxmlformats.org/officeDocument/2006/relationships" xmlns:m="http://schemas.openxmlformats.org/officeDocument/2006/math" xmlns:v="urn:schemas-microsoft-com:vml" xmlns:wp14="http://schemas.microsoft.com/office/word/2010/wordprocessingDrawing" xmlns:wp="http://schemas.openxmlformats.org/drawingml/2006/wordprocessingDrawing" xmlns:w10="urn:schemas-microsoft-com:office:word" xmlns:w="http://schemas.openxmlformats.org/wordprocessingml/2006/main" xmlns:w14="http://schemas.microsoft.com/office/word/2010/wordml" xmlns:w15="http://schemas.microsoft.com/office/word/2012/wordml" xmlns:wpg="http://schemas.microsoft.com/office/word/2010/wordprocessingGroup" xmlns:wpi="http://schemas.microsoft.com/office/word/2010/wordprocessingInk" xmlns:wne="http://schemas.microsoft.com/office/word/2006/wordml" xmlns:wps="http://schemas.microsoft.com/office/word/2010/wordprocessingShape" mc:Ignorable="w14 w15 wp14">
+  <w:abstractNum w:abstractNumId="0">
+    <w:nsid w:val="15DD716B"/>
+    <w:multiLevelType w:val="hybridMultilevel"/>
+    <w:tmpl w:val="E272D64E"/>
+    <w:lvl w:ilvl="0" w:tplc="04090011">
+      <w:start w:val="1"/>
+      <w:numFmt w:val="decimal"/>
+      <w:lvlText w:val="%1)"/>
+      <w:lvlJc w:val="left"/>
+      <w:pPr>
+        <w:ind w:left="720" w:hanging="360"/>
+      </w:pPr>
+      <w:rPr>
+        <w:rFonts w:hint="default"/>
+      </w:rPr>
+    </w:lvl>
+    <w:lvl w:ilvl="1" w:tplc="04090019" w:tentative="1">
+      <w:start w:val="1"/>
+      <w:numFmt w:val="lowerLetter"/>
+      <w:lvlText w:val="%2."/>
+      <w:lvlJc w:val="left"/>
+      <w:pPr>
+        <w:ind w:left="1440" w:hanging="360"/>
+      </w:pPr>
+    </w:lvl>
+    <w:lvl w:ilvl="2" w:tplc="0409001B" w:tentative="1">
+      <w:start w:val="1"/>
+      <w:numFmt w:val="lowerRoman"/>
+      <w:lvlText w:val="%3."/>
+      <w:lvlJc w:val="right"/>
+      <w:pPr>
+        <w:ind w:left="2160" w:hanging="180"/>
+      </w:pPr>
+    </w:lvl>
+    <w:lvl w:ilvl="3" w:tplc="0409000F" w:tentative="1">
+      <w:start w:val="1"/>
+      <w:numFmt w:val="decimal"/>
+      <w:lvlText w:val="%4."/>
+      <w:lvlJc w:val="left"/>
+      <w:pPr>
+        <w:ind w:left="2880" w:hanging="360"/>
+      </w:pPr>
+    </w:lvl>
+    <w:lvl w:ilvl="4" w:tplc="04090019" w:tentative="1">
+      <w:start w:val="1"/>
+      <w:numFmt w:val="lowerLetter"/>
+      <w:lvlText w:val="%5."/>
+      <w:lvlJc w:val="left"/>
+      <w:pPr>
+        <w:ind w:left="3600" w:hanging="360"/>
+      </w:pPr>
+    </w:lvl>
+    <w:lvl w:ilvl="5" w:tplc="0409001B" w:tentative="1">
+      <w:start w:val="1"/>
+      <w:numFmt w:val="lowerRoman"/>
+      <w:lvlText w:val="%6."/>
+      <w:lvlJc w:val="right"/>
+      <w:pPr>
+        <w:ind w:left="4320" w:hanging="180"/>
+      </w:pPr>
+    </w:lvl>
+    <w:lvl w:ilvl="6" w:tplc="0409000F" w:tentative="1">
+      <w:start w:val="1"/>
+      <w:numFmt w:val="decimal"/>
+      <w:lvlText w:val="%7."/>
+      <w:lvlJc w:val="left"/>
+      <w:pPr>
+        <w:ind w:left="5040" w:hanging="360"/>
+      </w:pPr>
+    </w:lvl>
+    <w:lvl w:ilvl="7" w:tplc="04090019" w:tentative="1">
+      <w:start w:val="1"/>
+      <w:numFmt w:val="lowerLetter"/>
+      <w:lvlText w:val="%8."/>
+      <w:lvlJc w:val="left"/>
+      <w:pPr>
+        <w:ind w:left="5760" w:hanging="360"/>
+      </w:pPr>
+    </w:lvl>
+    <w:lvl w:ilvl="8" w:tplc="0409001B" w:tentative="1">
+      <w:start w:val="1"/>
+      <w:numFmt w:val="lowerRoman"/>
+      <w:lvlText w:val="%9."/>
+      <w:lvlJc w:val="right"/>
+      <w:pPr>
+        <w:ind w:left="6480" w:hanging="180"/>
+      </w:pPr>
+    </w:lvl>
+  </w:abstractNum>
+  <w:abstractNum w:abstractNumId="1">
+    <w:nsid w:val="788D04CF"/>
+    <w:multiLevelType w:val="hybridMultilevel"/>
+    <w:tmpl w:val="4CCA71FA"/>
+    <w:lvl w:ilvl="0" w:tplc="04090001">
+      <w:start w:val="1"/>
+      <w:numFmt w:val="bullet"/>
+      <w:lvlText w:val=""/>
+      <w:lvlJc w:val="left"/>
+      <w:pPr>
+        <w:ind w:left="720" w:hanging="360"/>
+      </w:pPr>
+      <w:rPr>
+        <w:rFonts w:ascii="Symbol" w:hAnsi="Symbol" w:hint="default"/>
+      </w:rPr>
+    </w:lvl>
+    <w:lvl w:ilvl="1" w:tplc="04090003" w:tentative="1">
+      <w:start w:val="1"/>
+      <w:numFmt w:val="bullet"/>
+      <w:lvlText w:val="o"/>
+      <w:lvlJc w:val="left"/>
+      <w:pPr>
+        <w:ind w:left="1440" w:hanging="360"/>
+      </w:pPr>
+      <w:rPr>
+        <w:rFonts w:ascii="Courier New" w:hAnsi="Courier New" w:cs="Courier New" w:hint="default"/>
+      </w:rPr>
+    </w:lvl>
+    <w:lvl w:ilvl="2" w:tplc="04090005" w:tentative="1">
+      <w:start w:val="1"/>
+      <w:numFmt w:val="bullet"/>
+      <w:lvlText w:val=""/>
+      <w:lvlJc w:val="left"/>
+      <w:pPr>
+        <w:ind w:left="2160" w:hanging="360"/>
+      </w:pPr>
+      <w:rPr>
+        <w:rFonts w:ascii="Wingdings" w:hAnsi="Wingdings" w:hint="default"/>
+      </w:rPr>
+    </w:lvl>
+    <w:lvl w:ilvl="3" w:tplc="04090001" w:tentative="1">
+      <w:start w:val="1"/>
+      <w:numFmt w:val="bullet"/>
+      <w:lvlText w:val=""/>
+      <w:lvlJc w:val="left"/>
+      <w:pPr>
+        <w:ind w:left="2880" w:hanging="360"/>
+      </w:pPr>
+      <w:rPr>
+        <w:rFonts w:ascii="Symbol" w:hAnsi="Symbol" w:hint="default"/>
+      </w:rPr>
+    </w:lvl>
+    <w:lvl w:ilvl="4" w:tplc="04090003" w:tentative="1">
+      <w:start w:val="1"/>
+      <w:numFmt w:val="bullet"/>
+      <w:lvlText w:val="o"/>
+      <w:lvlJc w:val="left"/>
+      <w:pPr>
+        <w:ind w:left="3600" w:hanging="360"/>
+      </w:pPr>
+      <w:rPr>
+        <w:rFonts w:ascii="Courier New" w:hAnsi="Courier New" w:cs="Courier New" w:hint="default"/>
+      </w:rPr>
+    </w:lvl>
+    <w:lvl w:ilvl="5" w:tplc="04090005" w:tentative="1">
+      <w:start w:val="1"/>
+      <w:numFmt w:val="bullet"/>
+      <w:lvlText w:val=""/>
+      <w:lvlJc w:val="left"/>
+      <w:pPr>
+        <w:ind w:left="4320" w:hanging="360"/>
+      </w:pPr>
+      <w:rPr>
+        <w:rFonts w:ascii="Wingdings" w:hAnsi="Wingdings" w:hint="default"/>
+      </w:rPr>
+    </w:lvl>
+    <w:lvl w:ilvl="6" w:tplc="04090001" w:tentative="1">
+      <w:start w:val="1"/>
+      <w:numFmt w:val="bullet"/>
+      <w:lvlText w:val=""/>
+      <w:lvlJc w:val="left"/>
+      <w:pPr>
+        <w:ind w:left="5040" w:hanging="360"/>
+      </w:pPr>
+      <w:rPr>
+        <w:rFonts w:ascii="Symbol" w:hAnsi="Symbol" w:hint="default"/>
+      </w:rPr>
+    </w:lvl>
+    <w:lvl w:ilvl="7" w:tplc="04090003" w:tentative="1">
+      <w:start w:val="1"/>
+      <w:numFmt w:val="bullet"/>
+      <w:lvlText w:val="o"/>
+      <w:lvlJc w:val="left"/>
+      <w:pPr>
+        <w:ind w:left="5760" w:hanging="360"/>
+      </w:pPr>
+      <w:rPr>
+        <w:rFonts w:ascii="Courier New" w:hAnsi="Courier New" w:cs="Courier New" w:hint="default"/>
+      </w:rPr>
+    </w:lvl>
+    <w:lvl w:ilvl="8" w:tplc="04090005" w:tentative="1">
+      <w:start w:val="1"/>
+      <w:numFmt w:val="bullet"/>
+      <w:lvlText w:val=""/>
+      <w:lvlJc w:val="left"/>
+      <w:pPr>
+        <w:ind w:left="6480" w:hanging="360"/>
+      </w:pPr>
+      <w:rPr>
+        <w:rFonts w:ascii="Wingdings" w:hAnsi="Wingdings" w:hint="default"/>
+      </w:rPr>
+    </w:lvl>
+  </w:abstractNum>
+  <w:num w:numId="1">
+    <w:abstractNumId w:val="1"/>
+  </w:num>
+  <w:num w:numId="2">
+    <w:abstractNumId w:val="0"/>
+  </w:num>
+</w:numbering>
+</file>
+
 <file path=word/styles.xml><?xml version="1.0" encoding="utf-8"?>
-<w:styles xmlns:mc="http://schemas.openxmlformats.org/markup-compatibility/2006" xmlns:r="http://schemas.openxmlformats.org/officeDocument/2006/relationships" xmlns:w="http://schemas.openxmlformats.org/wordprocessingml/2006/main" xmlns:w14="http://schemas.microsoft.com/office/word/2010/wordml" xmlns:w15="http://schemas.microsoft.com/office/word/2012/wordml" xmlns:w16se="http://schemas.microsoft.com/office/word/2015/wordml/symex" mc:Ignorable="w14 w15 w16se">
+<w:styles xmlns:mc="http://schemas.openxmlformats.org/markup-compatibility/2006" xmlns:r="http://schemas.openxmlformats.org/officeDocument/2006/relationships" xmlns:w="http://schemas.openxmlformats.org/wordprocessingml/2006/main" xmlns:w14="http://schemas.microsoft.com/office/word/2010/wordml" xmlns:w15="http://schemas.microsoft.com/office/word/2012/wordml" mc:Ignorable="w14 w15">
   <w:docDefaults>
     <w:rPrDefault>
       <w:rPr>
@@ -805,6 +3287,27 @@
       <w:bidi/>
     </w:pPr>
   </w:style>
+  <w:style w:type="paragraph" w:styleId="Heading1">
+    <w:name w:val="heading 1"/>
+    <w:basedOn w:val="Normal"/>
+    <w:next w:val="Normal"/>
+    <w:link w:val="Heading1Char"/>
+    <w:uiPriority w:val="9"/>
+    <w:qFormat/>
+    <w:rsid w:val="00B24872"/>
+    <w:pPr>
+      <w:keepNext/>
+      <w:keepLines/>
+      <w:spacing w:before="240" w:after="0"/>
+      <w:outlineLvl w:val="0"/>
+    </w:pPr>
+    <w:rPr>
+      <w:rFonts w:asciiTheme="majorHAnsi" w:eastAsiaTheme="majorEastAsia" w:hAnsiTheme="majorHAnsi" w:cstheme="majorBidi"/>
+      <w:color w:val="2E74B5" w:themeColor="accent1" w:themeShade="BF"/>
+      <w:sz w:val="32"/>
+      <w:szCs w:val="32"/>
+    </w:rPr>
+  </w:style>
   <w:style w:type="character" w:default="1" w:styleId="DefaultParagraphFont">
     <w:name w:val="Default Paragraph Font"/>
     <w:uiPriority w:val="1"/>
@@ -831,6 +3334,69 @@
     <w:uiPriority w:val="99"/>
     <w:semiHidden/>
     <w:unhideWhenUsed/>
+  </w:style>
+  <w:style w:type="character" w:customStyle="1" w:styleId="Heading1Char">
+    <w:name w:val="Heading 1 Char"/>
+    <w:basedOn w:val="DefaultParagraphFont"/>
+    <w:link w:val="Heading1"/>
+    <w:uiPriority w:val="9"/>
+    <w:rsid w:val="00B24872"/>
+    <w:rPr>
+      <w:rFonts w:asciiTheme="majorHAnsi" w:eastAsiaTheme="majorEastAsia" w:hAnsiTheme="majorHAnsi" w:cstheme="majorBidi"/>
+      <w:color w:val="2E74B5" w:themeColor="accent1" w:themeShade="BF"/>
+      <w:sz w:val="32"/>
+      <w:szCs w:val="32"/>
+    </w:rPr>
+  </w:style>
+  <w:style w:type="paragraph" w:styleId="FootnoteText">
+    <w:name w:val="footnote text"/>
+    <w:basedOn w:val="Normal"/>
+    <w:link w:val="FootnoteTextChar"/>
+    <w:uiPriority w:val="99"/>
+    <w:semiHidden/>
+    <w:unhideWhenUsed/>
+    <w:rsid w:val="00B24872"/>
+    <w:pPr>
+      <w:spacing w:after="0" w:line="240" w:lineRule="auto"/>
+    </w:pPr>
+    <w:rPr>
+      <w:sz w:val="20"/>
+      <w:szCs w:val="20"/>
+    </w:rPr>
+  </w:style>
+  <w:style w:type="character" w:customStyle="1" w:styleId="FootnoteTextChar">
+    <w:name w:val="Footnote Text Char"/>
+    <w:basedOn w:val="DefaultParagraphFont"/>
+    <w:link w:val="FootnoteText"/>
+    <w:uiPriority w:val="99"/>
+    <w:semiHidden/>
+    <w:rsid w:val="00B24872"/>
+    <w:rPr>
+      <w:sz w:val="20"/>
+      <w:szCs w:val="20"/>
+    </w:rPr>
+  </w:style>
+  <w:style w:type="character" w:styleId="FootnoteReference">
+    <w:name w:val="footnote reference"/>
+    <w:basedOn w:val="DefaultParagraphFont"/>
+    <w:uiPriority w:val="99"/>
+    <w:semiHidden/>
+    <w:unhideWhenUsed/>
+    <w:rsid w:val="00B24872"/>
+    <w:rPr>
+      <w:vertAlign w:val="superscript"/>
+    </w:rPr>
+  </w:style>
+  <w:style w:type="paragraph" w:styleId="ListParagraph">
+    <w:name w:val="List Paragraph"/>
+    <w:basedOn w:val="Normal"/>
+    <w:uiPriority w:val="34"/>
+    <w:qFormat/>
+    <w:rsid w:val="00742F79"/>
+    <w:pPr>
+      <w:ind w:left="720"/>
+      <w:contextualSpacing/>
+    </w:pPr>
   </w:style>
 </w:styles>
 </file>
@@ -1094,4 +3660,16 @@
     </a:ext>
   </a:extLst>
 </a:theme>
+</file>
+
+<file path=customXml/item1.xml><?xml version="1.0" encoding="utf-8"?>
+<b:Sources xmlns:b="http://schemas.openxmlformats.org/officeDocument/2006/bibliography" xmlns="http://schemas.openxmlformats.org/officeDocument/2006/bibliography" SelectedStyle="\APASixthEditionOfficeOnline.xsl" StyleName="APA" Version="6"/>
+</file>
+
+<file path=customXml/itemProps1.xml><?xml version="1.0" encoding="utf-8"?>
+<ds:datastoreItem xmlns:ds="http://schemas.openxmlformats.org/officeDocument/2006/customXml" ds:itemID="{9776555E-4363-44EC-9103-448BE021A2F6}">
+  <ds:schemaRefs>
+    <ds:schemaRef ds:uri="http://schemas.openxmlformats.org/officeDocument/2006/bibliography"/>
+  </ds:schemaRefs>
+</ds:datastoreItem>
 </file>
</xml_diff>